<commit_message>
Extensive re-structuring of FileManagement class (getting close but not yet complete). Wiring in of Cobertura framework.
</commit_message>
<xml_diff>
--- a/State of the project.docx
+++ b/State of the project.docx
@@ -1,6 +1,6 @@
 
 <file path=word/document.xml><?xml version="1.0" encoding="utf-8"?>
-<w:document xmlns:mo="http://schemas.microsoft.com/office/mac/office/2008/main" xmlns:ve="http://schemas.openxmlformats.org/markup-compatibility/2006" xmlns:mv="urn:schemas-microsoft-com:mac:vml" xmlns:o="urn:schemas-microsoft-com:office:office" xmlns:r="http://schemas.openxmlformats.org/officeDocument/2006/relationships" xmlns:m="http://schemas.openxmlformats.org/officeDocument/2006/math" xmlns:v="urn:schemas-microsoft-com:vml" xmlns:wp="http://schemas.openxmlformats.org/drawingml/2006/wordprocessingDrawing" xmlns:w10="urn:schemas-microsoft-com:office:word" xmlns:w="http://schemas.openxmlformats.org/wordprocessingml/2006/main" xmlns:wne="http://schemas.microsoft.com/office/word/2006/wordml">
+<w:document xmlns:wpc="http://schemas.microsoft.com/office/word/2010/wordprocessingCanvas" xmlns:mc="http://schemas.openxmlformats.org/markup-compatibility/2006" xmlns:o="urn:schemas-microsoft-com:office:office" xmlns:r="http://schemas.openxmlformats.org/officeDocument/2006/relationships" xmlns:m="http://schemas.openxmlformats.org/officeDocument/2006/math" xmlns:v="urn:schemas-microsoft-com:vml" xmlns:wp14="http://schemas.microsoft.com/office/word/2010/wordprocessingDrawing" xmlns:wp="http://schemas.openxmlformats.org/drawingml/2006/wordprocessingDrawing" xmlns:w10="urn:schemas-microsoft-com:office:word" xmlns:w="http://schemas.openxmlformats.org/wordprocessingml/2006/main" xmlns:w14="http://schemas.microsoft.com/office/word/2010/wordml" xmlns:w15="http://schemas.microsoft.com/office/word/2012/wordml" xmlns:wpg="http://schemas.microsoft.com/office/word/2010/wordprocessingGroup" xmlns:wpi="http://schemas.microsoft.com/office/word/2010/wordprocessingInk" xmlns:wne="http://schemas.microsoft.com/office/word/2006/wordml" xmlns:wps="http://schemas.microsoft.com/office/word/2010/wordprocessingShape" mc:Ignorable="w14 w15 wp14">
   <w:body>
     <w:p>
       <w:pPr>
@@ -34,14 +34,14 @@
     <w:tbl>
       <w:tblPr>
         <w:tblStyle w:val="TableGrid"/>
-        <w:tblW w:w="9180" w:type="dxa"/>
+        <w:tblW w:w="10620" w:type="dxa"/>
         <w:tblInd w:w="108" w:type="dxa"/>
-        <w:tblLook w:val="00BF"/>
+        <w:tblLook w:val="00A0" w:firstRow="1" w:lastRow="0" w:firstColumn="1" w:lastColumn="0" w:noHBand="0" w:noVBand="0"/>
       </w:tblPr>
       <w:tblGrid>
         <w:gridCol w:w="1728"/>
-        <w:gridCol w:w="3780"/>
-        <w:gridCol w:w="3672"/>
+        <w:gridCol w:w="4752"/>
+        <w:gridCol w:w="4140"/>
       </w:tblGrid>
       <w:tr>
         <w:tc>
@@ -57,7 +57,7 @@
         </w:tc>
         <w:tc>
           <w:tcPr>
-            <w:tcW w:w="3780" w:type="dxa"/>
+            <w:tcW w:w="4752" w:type="dxa"/>
             <w:shd w:val="clear" w:color="auto" w:fill="D6E3BC" w:themeFill="accent3" w:themeFillTint="66"/>
           </w:tcPr>
           <w:p>
@@ -68,7 +68,7 @@
         </w:tc>
         <w:tc>
           <w:tcPr>
-            <w:tcW w:w="3672" w:type="dxa"/>
+            <w:tcW w:w="4140" w:type="dxa"/>
             <w:shd w:val="clear" w:color="auto" w:fill="D6E3BC" w:themeFill="accent3" w:themeFillTint="66"/>
           </w:tcPr>
           <w:p>
@@ -91,7 +91,7 @@
         </w:tc>
         <w:tc>
           <w:tcPr>
-            <w:tcW w:w="3780" w:type="dxa"/>
+            <w:tcW w:w="4752" w:type="dxa"/>
           </w:tcPr>
           <w:p>
             <w:r>
@@ -141,7 +141,7 @@
         </w:tc>
         <w:tc>
           <w:tcPr>
-            <w:tcW w:w="3672" w:type="dxa"/>
+            <w:tcW w:w="4140" w:type="dxa"/>
           </w:tcPr>
           <w:p>
             <w:r>
@@ -151,9 +151,25 @@
               <w:t>Controller and tests for it</w:t>
             </w:r>
           </w:p>
-          <w:p>
-            <w:r>
-              <w:t>2. JTree with checkboxes to display file lists</w:t>
+          <w:p/>
+          <w:p>
+            <w:r>
+              <w:t xml:space="preserve">2. </w:t>
+            </w:r>
+            <w:r>
+              <w:t xml:space="preserve">Modified </w:t>
+            </w:r>
+            <w:r>
+              <w:t xml:space="preserve">JTree </w:t>
+            </w:r>
+            <w:r>
+              <w:t xml:space="preserve">control </w:t>
+            </w:r>
+            <w:r>
+              <w:t>with checkboxes to display</w:t>
+            </w:r>
+            <w:r>
+              <w:t>/select file/folder trees.</w:t>
             </w:r>
           </w:p>
         </w:tc>
@@ -165,13 +181,16 @@
           </w:tcPr>
           <w:p>
             <w:r>
+              <w:t xml:space="preserve">Business </w:t>
+            </w:r>
+            <w:r>
               <w:t>Logic</w:t>
             </w:r>
           </w:p>
         </w:tc>
         <w:tc>
           <w:tcPr>
-            <w:tcW w:w="3780" w:type="dxa"/>
+            <w:tcW w:w="4752" w:type="dxa"/>
           </w:tcPr>
           <w:p>
             <w:r>
@@ -214,21 +233,118 @@
               <w:t>FileDifferentiation</w:t>
             </w:r>
           </w:p>
+          <w:p/>
+          <w:p>
+            <w:r>
+              <w:t>FileManager hierarchy and factory class for producting FileManager instances.</w:t>
+            </w:r>
+          </w:p>
+          <w:p/>
+          <w:p>
+            <w:r>
+              <w:t>Units tests for concrete FileManager implementation (ConcurrentFileManager).</w:t>
+            </w:r>
+          </w:p>
+        </w:tc>
+        <w:tc>
+          <w:tcPr>
+            <w:tcW w:w="4140" w:type="dxa"/>
+          </w:tcPr>
+          <w:p>
+            <w:r>
+              <w:t>1. FileManagement hierarchy is still a work in progress, but we’re getting there.</w:t>
+            </w:r>
+            <w:r>
+              <w:t xml:space="preserve">  May need some JNI to get around the 260-char pathname limit inherent to Windows platforms.</w:t>
+            </w:r>
+            <w:r>
+              <w:t xml:space="preserve">  This will come later, after sufficient unit tests have been written</w:t>
+            </w:r>
+            <w:r>
+              <w:t xml:space="preserve"> and we know copying has been thoroughly tested</w:t>
+            </w:r>
+            <w:r>
+              <w:t>.</w:t>
+            </w:r>
+          </w:p>
+          <w:p/>
+          <w:p>
+            <w:r>
+              <w:t xml:space="preserve">2. Additional unit tests for ConcurrentFileManager.  Work on custom PropertyChangeListener classes to simply receipt </w:t>
+            </w:r>
+            <w:r>
+              <w:t>of ongoing copy work for updating GUI</w:t>
+            </w:r>
+            <w:r>
+              <w:t>.</w:t>
+            </w:r>
+          </w:p>
+          <w:p/>
+          <w:p>
+            <w:r>
+              <w:t>3. Next week: critical that I fill</w:t>
+            </w:r>
+            <w:r>
+              <w:t xml:space="preserve"> out the FileEnumeration class, even if I need to break from FileManagement for a while.</w:t>
+            </w:r>
+            <w:r>
+              <w:br/>
+            </w:r>
+          </w:p>
+        </w:tc>
+      </w:tr>
+      <w:tr>
+        <w:tc>
+          <w:tcPr>
+            <w:tcW w:w="1728" w:type="dxa"/>
+          </w:tcPr>
+          <w:p>
+            <w:r>
+              <w:t>Persistence</w:t>
+            </w:r>
+          </w:p>
+        </w:tc>
+        <w:tc>
+          <w:tcPr>
+            <w:tcW w:w="4752" w:type="dxa"/>
+          </w:tcPr>
+          <w:p>
+            <w:r>
+              <w:t>Interface</w:t>
+            </w:r>
+            <w:r>
+              <w:t>s for 2 classes:</w:t>
+            </w:r>
+          </w:p>
           <w:p>
             <w:pPr>
               <w:pStyle w:val="ListParagraph"/>
+              <w:numPr>
+                <w:ilvl w:val="0"/>
+                <w:numId w:val="1"/>
+              </w:numPr>
             </w:pPr>
-          </w:p>
-          <w:p>
-            <w:r>
-              <w:t>Tests for FileManagement class</w:t>
+            <w:r>
+              <w:t>Reports</w:t>
+            </w:r>
+          </w:p>
+          <w:p>
+            <w:pPr>
+              <w:pStyle w:val="ListParagraph"/>
+              <w:numPr>
+                <w:ilvl w:val="0"/>
+                <w:numId w:val="1"/>
+              </w:numPr>
+            </w:pPr>
+            <w:r>
+              <w:t>Preferences</w:t>
             </w:r>
           </w:p>
           <w:p/>
         </w:tc>
         <w:tc>
           <w:tcPr>
-            <w:tcW w:w="3672" w:type="dxa"/>
+            <w:tcW w:w="4140" w:type="dxa"/>
           </w:tcPr>
           <w:p/>
         </w:tc>
@@ -240,51 +356,43 @@
           </w:tcPr>
           <w:p>
             <w:r>
-              <w:t>Persistance</w:t>
+              <w:t>Other</w:t>
             </w:r>
           </w:p>
         </w:tc>
         <w:tc>
           <w:tcPr>
-            <w:tcW w:w="3780" w:type="dxa"/>
+            <w:tcW w:w="4752" w:type="dxa"/>
           </w:tcPr>
           <w:p>
             <w:r>
-              <w:t>Interface</w:t>
-            </w:r>
-            <w:r>
-              <w:t>s for 2 classes:</w:t>
-            </w:r>
-          </w:p>
-          <w:p>
-            <w:pPr>
-              <w:pStyle w:val="ListParagraph"/>
-              <w:numPr>
-                <w:ilvl w:val="0"/>
-                <w:numId w:val="1"/>
-              </w:numPr>
-            </w:pPr>
-            <w:r>
-              <w:t>Reports</w:t>
-            </w:r>
-          </w:p>
-          <w:p>
-            <w:pPr>
-              <w:pStyle w:val="ListParagraph"/>
-              <w:numPr>
-                <w:ilvl w:val="0"/>
-                <w:numId w:val="1"/>
-              </w:numPr>
-            </w:pPr>
-            <w:r>
-              <w:t>Preferences</w:t>
+              <w:t xml:space="preserve">1. </w:t>
+            </w:r>
+            <w:r>
+              <w:t xml:space="preserve">Cobertura </w:t>
+            </w:r>
+            <w:r>
+              <w:t xml:space="preserve">test code </w:t>
+            </w:r>
+            <w:r>
+              <w:t>coverage framework has been wired into build.xml (Ant configuration).  Configured to output HTML report to “/build/report</w:t>
+            </w:r>
+            <w:bookmarkStart w:id="0" w:name="_GoBack"/>
+            <w:bookmarkEnd w:id="0"/>
+            <w:r>
+              <w:t>/cobertura/” folder (see “index.html” file within that folder after running “ant all” or “ant tests”.</w:t>
             </w:r>
           </w:p>
           <w:p/>
+          <w:p>
+            <w:r>
+              <w:t>2. Project directory structure, with appropriate “.gitignore” files to ensure IDE-agnosticity.</w:t>
+            </w:r>
+          </w:p>
         </w:tc>
         <w:tc>
           <w:tcPr>
-            <w:tcW w:w="3672" w:type="dxa"/>
+            <w:tcW w:w="4140" w:type="dxa"/>
           </w:tcPr>
           <w:p/>
         </w:tc>
@@ -294,14 +402,16 @@
     <w:p/>
     <w:sectPr>
       <w:pgSz w:w="12240" w:h="15840"/>
-      <w:pgMar w:top="1440" w:right="1350" w:bottom="1440" w:left="1710" w:gutter="0"/>
+      <w:pgMar w:top="720" w:right="720" w:bottom="720" w:left="720" w:header="720" w:footer="720" w:gutter="0"/>
+      <w:cols w:space="720"/>
+      <w:docGrid w:linePitch="326"/>
     </w:sectPr>
   </w:body>
 </w:document>
 </file>
 
 <file path=word/numbering.xml><?xml version="1.0" encoding="utf-8"?>
-<w:numbering xmlns:mo="http://schemas.microsoft.com/office/mac/office/2008/main" xmlns:ve="http://schemas.openxmlformats.org/markup-compatibility/2006" xmlns:mv="urn:schemas-microsoft-com:mac:vml" xmlns:o="urn:schemas-microsoft-com:office:office" xmlns:r="http://schemas.openxmlformats.org/officeDocument/2006/relationships" xmlns:m="http://schemas.openxmlformats.org/officeDocument/2006/math" xmlns:v="urn:schemas-microsoft-com:vml" xmlns:wp="http://schemas.openxmlformats.org/drawingml/2006/wordprocessingDrawing" xmlns:w10="urn:schemas-microsoft-com:office:word" xmlns:w="http://schemas.openxmlformats.org/wordprocessingml/2006/main" xmlns:wne="http://schemas.microsoft.com/office/word/2006/wordml">
+<w:numbering xmlns:wpc="http://schemas.microsoft.com/office/word/2010/wordprocessingCanvas" xmlns:mc="http://schemas.openxmlformats.org/markup-compatibility/2006" xmlns:o="urn:schemas-microsoft-com:office:office" xmlns:r="http://schemas.openxmlformats.org/officeDocument/2006/relationships" xmlns:m="http://schemas.openxmlformats.org/officeDocument/2006/math" xmlns:v="urn:schemas-microsoft-com:vml" xmlns:wp14="http://schemas.microsoft.com/office/word/2010/wordprocessingDrawing" xmlns:wp="http://schemas.openxmlformats.org/drawingml/2006/wordprocessingDrawing" xmlns:w10="urn:schemas-microsoft-com:office:word" xmlns:w="http://schemas.openxmlformats.org/wordprocessingml/2006/main" xmlns:w14="http://schemas.microsoft.com/office/word/2010/wordml" xmlns:w15="http://schemas.microsoft.com/office/word/2012/wordml" xmlns:wpg="http://schemas.microsoft.com/office/word/2010/wordprocessingGroup" xmlns:wpi="http://schemas.microsoft.com/office/word/2010/wordprocessingInk" xmlns:wne="http://schemas.microsoft.com/office/word/2006/wordml" xmlns:wps="http://schemas.microsoft.com/office/word/2010/wordprocessingShape" mc:Ignorable="w14 w15 wp14">
   <w:abstractNum w:abstractNumId="0">
     <w:nsid w:val="482D2CD5"/>
     <w:multiLevelType w:val="hybridMultilevel"/>
@@ -536,7 +646,7 @@
 </file>
 
 <file path=word/styles.xml><?xml version="1.0" encoding="utf-8"?>
-<w:styles xmlns:r="http://schemas.openxmlformats.org/officeDocument/2006/relationships" xmlns:w="http://schemas.openxmlformats.org/wordprocessingml/2006/main">
+<w:styles xmlns:mc="http://schemas.openxmlformats.org/markup-compatibility/2006" xmlns:r="http://schemas.openxmlformats.org/officeDocument/2006/relationships" xmlns:w="http://schemas.openxmlformats.org/wordprocessingml/2006/main" xmlns:w14="http://schemas.microsoft.com/office/word/2010/wordml" xmlns:w15="http://schemas.microsoft.com/office/word/2012/wordml" mc:Ignorable="w14 w15">
   <w:docDefaults>
     <w:rPrDefault>
       <w:rPr>
@@ -548,144 +658,369 @@
     </w:rPrDefault>
     <w:pPrDefault/>
   </w:docDefaults>
-  <w:latentStyles w:defLockedState="0" w:defUIPriority="99" w:defSemiHidden="1" w:defUnhideWhenUsed="1" w:defQFormat="0" w:count="276">
-    <w:lsdException w:name="Normal" w:semiHidden="0" w:uiPriority="0" w:unhideWhenUsed="0" w:qFormat="1"/>
-    <w:lsdException w:name="heading 1" w:semiHidden="0" w:uiPriority="9" w:unhideWhenUsed="0" w:qFormat="1"/>
-    <w:lsdException w:name="heading 2" w:uiPriority="9" w:qFormat="1"/>
-    <w:lsdException w:name="heading 3" w:uiPriority="9" w:qFormat="1"/>
-    <w:lsdException w:name="heading 4" w:uiPriority="9" w:qFormat="1"/>
-    <w:lsdException w:name="heading 5" w:uiPriority="9" w:qFormat="1"/>
-    <w:lsdException w:name="heading 6" w:uiPriority="9" w:qFormat="1"/>
-    <w:lsdException w:name="heading 7" w:uiPriority="9" w:qFormat="1"/>
-    <w:lsdException w:name="heading 8" w:uiPriority="9" w:qFormat="1"/>
-    <w:lsdException w:name="heading 9" w:uiPriority="9" w:qFormat="1"/>
-    <w:lsdException w:name="toc 1" w:uiPriority="39"/>
-    <w:lsdException w:name="toc 2" w:uiPriority="39"/>
-    <w:lsdException w:name="toc 3" w:uiPriority="39"/>
-    <w:lsdException w:name="toc 4" w:uiPriority="39"/>
-    <w:lsdException w:name="toc 5" w:uiPriority="39"/>
-    <w:lsdException w:name="toc 6" w:uiPriority="39"/>
-    <w:lsdException w:name="toc 7" w:uiPriority="39"/>
-    <w:lsdException w:name="toc 8" w:uiPriority="39"/>
-    <w:lsdException w:name="toc 9" w:uiPriority="39"/>
-    <w:lsdException w:name="caption" w:uiPriority="35" w:qFormat="1"/>
-    <w:lsdException w:name="Title" w:semiHidden="0" w:uiPriority="10" w:unhideWhenUsed="0" w:qFormat="1"/>
-    <w:lsdException w:name="Default Paragraph Font" w:uiPriority="1"/>
-    <w:lsdException w:name="Subtitle" w:semiHidden="0" w:uiPriority="11" w:unhideWhenUsed="0" w:qFormat="1"/>
-    <w:lsdException w:name="Strong" w:semiHidden="0" w:uiPriority="22" w:unhideWhenUsed="0" w:qFormat="1"/>
-    <w:lsdException w:name="Emphasis" w:semiHidden="0" w:uiPriority="20" w:unhideWhenUsed="0" w:qFormat="1"/>
-    <w:lsdException w:name="Table Grid" w:semiHidden="0" w:uiPriority="59" w:unhideWhenUsed="0"/>
-    <w:lsdException w:name="Placeholder Text" w:unhideWhenUsed="0"/>
-    <w:lsdException w:name="No Spacing" w:uiPriority="1" w:unhideWhenUsed="0" w:qFormat="1"/>
-    <w:lsdException w:name="Light Shading" w:semiHidden="0" w:uiPriority="60" w:unhideWhenUsed="0"/>
-    <w:lsdException w:name="Light List" w:semiHidden="0" w:uiPriority="61" w:unhideWhenUsed="0"/>
-    <w:lsdException w:name="Light Grid" w:semiHidden="0" w:uiPriority="62" w:unhideWhenUsed="0"/>
-    <w:lsdException w:name="Medium Shading 1" w:semiHidden="0" w:uiPriority="63" w:unhideWhenUsed="0"/>
-    <w:lsdException w:name="Medium Shading 2" w:semiHidden="0" w:uiPriority="64" w:unhideWhenUsed="0"/>
-    <w:lsdException w:name="Medium List 1" w:semiHidden="0" w:uiPriority="65" w:unhideWhenUsed="0"/>
-    <w:lsdException w:name="Medium List 2" w:semiHidden="0" w:uiPriority="66" w:unhideWhenUsed="0"/>
-    <w:lsdException w:name="Medium Grid 1" w:semiHidden="0" w:uiPriority="67" w:unhideWhenUsed="0"/>
-    <w:lsdException w:name="Medium Grid 2" w:semiHidden="0" w:uiPriority="68" w:unhideWhenUsed="0"/>
-    <w:lsdException w:name="Medium Grid 3" w:semiHidden="0" w:uiPriority="69" w:unhideWhenUsed="0"/>
-    <w:lsdException w:name="Dark List" w:semiHidden="0" w:uiPriority="70" w:unhideWhenUsed="0"/>
-    <w:lsdException w:name="Colorful Shading" w:semiHidden="0" w:uiPriority="71" w:unhideWhenUsed="0"/>
-    <w:lsdException w:name="Colorful List" w:semiHidden="0" w:uiPriority="72" w:unhideWhenUsed="0"/>
-    <w:lsdException w:name="Colorful Grid" w:semiHidden="0" w:uiPriority="73" w:unhideWhenUsed="0"/>
-    <w:lsdException w:name="Light Shading Accent 1" w:semiHidden="0" w:uiPriority="60" w:unhideWhenUsed="0"/>
-    <w:lsdException w:name="Light List Accent 1" w:semiHidden="0" w:uiPriority="61" w:unhideWhenUsed="0"/>
-    <w:lsdException w:name="Light Grid Accent 1" w:semiHidden="0" w:uiPriority="62" w:unhideWhenUsed="0"/>
-    <w:lsdException w:name="Medium Shading 1 Accent 1" w:semiHidden="0" w:uiPriority="63" w:unhideWhenUsed="0"/>
-    <w:lsdException w:name="Medium Shading 2 Accent 1" w:semiHidden="0" w:uiPriority="64" w:unhideWhenUsed="0"/>
-    <w:lsdException w:name="Medium List 1 Accent 1" w:semiHidden="0" w:uiPriority="65" w:unhideWhenUsed="0"/>
-    <w:lsdException w:name="Revision" w:unhideWhenUsed="0"/>
-    <w:lsdException w:name="List Paragraph" w:semiHidden="0" w:uiPriority="34" w:unhideWhenUsed="0" w:qFormat="1"/>
-    <w:lsdException w:name="Quote" w:semiHidden="0" w:uiPriority="29" w:unhideWhenUsed="0" w:qFormat="1"/>
-    <w:lsdException w:name="Intense Quote" w:semiHidden="0" w:uiPriority="30" w:unhideWhenUsed="0" w:qFormat="1"/>
-    <w:lsdException w:name="Medium List 2 Accent 1" w:semiHidden="0" w:uiPriority="66" w:unhideWhenUsed="0"/>
-    <w:lsdException w:name="Medium Grid 1 Accent 1" w:semiHidden="0" w:uiPriority="67" w:unhideWhenUsed="0"/>
-    <w:lsdException w:name="Medium Grid 2 Accent 1" w:semiHidden="0" w:uiPriority="68" w:unhideWhenUsed="0"/>
-    <w:lsdException w:name="Medium Grid 3 Accent 1" w:semiHidden="0" w:uiPriority="69" w:unhideWhenUsed="0"/>
-    <w:lsdException w:name="Dark List Accent 1" w:semiHidden="0" w:uiPriority="70" w:unhideWhenUsed="0"/>
-    <w:lsdException w:name="Colorful Shading Accent 1" w:semiHidden="0" w:uiPriority="71" w:unhideWhenUsed="0"/>
-    <w:lsdException w:name="Colorful List Accent 1" w:semiHidden="0" w:uiPriority="72" w:unhideWhenUsed="0"/>
-    <w:lsdException w:name="Colorful Grid Accent 1" w:semiHidden="0" w:uiPriority="73" w:unhideWhenUsed="0"/>
-    <w:lsdException w:name="Light Shading Accent 2" w:semiHidden="0" w:uiPriority="60" w:unhideWhenUsed="0"/>
-    <w:lsdException w:name="Light List Accent 2" w:semiHidden="0" w:uiPriority="61" w:unhideWhenUsed="0"/>
-    <w:lsdException w:name="Light Grid Accent 2" w:semiHidden="0" w:uiPriority="62" w:unhideWhenUsed="0"/>
-    <w:lsdException w:name="Medium Shading 1 Accent 2" w:semiHidden="0" w:uiPriority="63" w:unhideWhenUsed="0"/>
-    <w:lsdException w:name="Medium Shading 2 Accent 2" w:semiHidden="0" w:uiPriority="64" w:unhideWhenUsed="0"/>
-    <w:lsdException w:name="Medium List 1 Accent 2" w:semiHidden="0" w:uiPriority="65" w:unhideWhenUsed="0"/>
-    <w:lsdException w:name="Medium List 2 Accent 2" w:semiHidden="0" w:uiPriority="66" w:unhideWhenUsed="0"/>
-    <w:lsdException w:name="Medium Grid 1 Accent 2" w:semiHidden="0" w:uiPriority="67" w:unhideWhenUsed="0"/>
-    <w:lsdException w:name="Medium Grid 2 Accent 2" w:semiHidden="0" w:uiPriority="68" w:unhideWhenUsed="0"/>
-    <w:lsdException w:name="Medium Grid 3 Accent 2" w:semiHidden="0" w:uiPriority="69" w:unhideWhenUsed="0"/>
-    <w:lsdException w:name="Dark List Accent 2" w:semiHidden="0" w:uiPriority="70" w:unhideWhenUsed="0"/>
-    <w:lsdException w:name="Colorful Shading Accent 2" w:semiHidden="0" w:uiPriority="71" w:unhideWhenUsed="0"/>
-    <w:lsdException w:name="Colorful List Accent 2" w:semiHidden="0" w:uiPriority="72" w:unhideWhenUsed="0"/>
-    <w:lsdException w:name="Colorful Grid Accent 2" w:semiHidden="0" w:uiPriority="73" w:unhideWhenUsed="0"/>
-    <w:lsdException w:name="Light Shading Accent 3" w:semiHidden="0" w:uiPriority="60" w:unhideWhenUsed="0"/>
-    <w:lsdException w:name="Light List Accent 3" w:semiHidden="0" w:uiPriority="61" w:unhideWhenUsed="0"/>
-    <w:lsdException w:name="Light Grid Accent 3" w:semiHidden="0" w:uiPriority="62" w:unhideWhenUsed="0"/>
-    <w:lsdException w:name="Medium Shading 1 Accent 3" w:semiHidden="0" w:uiPriority="63" w:unhideWhenUsed="0"/>
-    <w:lsdException w:name="Medium Shading 2 Accent 3" w:semiHidden="0" w:uiPriority="64" w:unhideWhenUsed="0"/>
-    <w:lsdException w:name="Medium List 1 Accent 3" w:semiHidden="0" w:uiPriority="65" w:unhideWhenUsed="0"/>
-    <w:lsdException w:name="Medium List 2 Accent 3" w:semiHidden="0" w:uiPriority="66" w:unhideWhenUsed="0"/>
-    <w:lsdException w:name="Medium Grid 1 Accent 3" w:semiHidden="0" w:uiPriority="67" w:unhideWhenUsed="0"/>
-    <w:lsdException w:name="Medium Grid 2 Accent 3" w:semiHidden="0" w:uiPriority="68" w:unhideWhenUsed="0"/>
-    <w:lsdException w:name="Medium Grid 3 Accent 3" w:semiHidden="0" w:uiPriority="69" w:unhideWhenUsed="0"/>
-    <w:lsdException w:name="Dark List Accent 3" w:semiHidden="0" w:uiPriority="70" w:unhideWhenUsed="0"/>
-    <w:lsdException w:name="Colorful Shading Accent 3" w:semiHidden="0" w:uiPriority="71" w:unhideWhenUsed="0"/>
-    <w:lsdException w:name="Colorful List Accent 3" w:semiHidden="0" w:uiPriority="72" w:unhideWhenUsed="0"/>
-    <w:lsdException w:name="Colorful Grid Accent 3" w:semiHidden="0" w:uiPriority="73" w:unhideWhenUsed="0"/>
-    <w:lsdException w:name="Light Shading Accent 4" w:semiHidden="0" w:uiPriority="60" w:unhideWhenUsed="0"/>
-    <w:lsdException w:name="Light List Accent 4" w:semiHidden="0" w:uiPriority="61" w:unhideWhenUsed="0"/>
-    <w:lsdException w:name="Light Grid Accent 4" w:semiHidden="0" w:uiPriority="62" w:unhideWhenUsed="0"/>
-    <w:lsdException w:name="Medium Shading 1 Accent 4" w:semiHidden="0" w:uiPriority="63" w:unhideWhenUsed="0"/>
-    <w:lsdException w:name="Medium Shading 2 Accent 4" w:semiHidden="0" w:uiPriority="64" w:unhideWhenUsed="0"/>
-    <w:lsdException w:name="Medium List 1 Accent 4" w:semiHidden="0" w:uiPriority="65" w:unhideWhenUsed="0"/>
-    <w:lsdException w:name="Medium List 2 Accent 4" w:semiHidden="0" w:uiPriority="66" w:unhideWhenUsed="0"/>
-    <w:lsdException w:name="Medium Grid 1 Accent 4" w:semiHidden="0" w:uiPriority="67" w:unhideWhenUsed="0"/>
-    <w:lsdException w:name="Medium Grid 2 Accent 4" w:semiHidden="0" w:uiPriority="68" w:unhideWhenUsed="0"/>
-    <w:lsdException w:name="Medium Grid 3 Accent 4" w:semiHidden="0" w:uiPriority="69" w:unhideWhenUsed="0"/>
-    <w:lsdException w:name="Dark List Accent 4" w:semiHidden="0" w:uiPriority="70" w:unhideWhenUsed="0"/>
-    <w:lsdException w:name="Colorful Shading Accent 4" w:semiHidden="0" w:uiPriority="71" w:unhideWhenUsed="0"/>
-    <w:lsdException w:name="Colorful List Accent 4" w:semiHidden="0" w:uiPriority="72" w:unhideWhenUsed="0"/>
-    <w:lsdException w:name="Colorful Grid Accent 4" w:semiHidden="0" w:uiPriority="73" w:unhideWhenUsed="0"/>
-    <w:lsdException w:name="Light Shading Accent 5" w:semiHidden="0" w:uiPriority="60" w:unhideWhenUsed="0"/>
-    <w:lsdException w:name="Light List Accent 5" w:semiHidden="0" w:uiPriority="61" w:unhideWhenUsed="0"/>
-    <w:lsdException w:name="Light Grid Accent 5" w:semiHidden="0" w:uiPriority="62" w:unhideWhenUsed="0"/>
-    <w:lsdException w:name="Medium Shading 1 Accent 5" w:semiHidden="0" w:uiPriority="63" w:unhideWhenUsed="0"/>
-    <w:lsdException w:name="Medium Shading 2 Accent 5" w:semiHidden="0" w:uiPriority="64" w:unhideWhenUsed="0"/>
-    <w:lsdException w:name="Medium List 1 Accent 5" w:semiHidden="0" w:uiPriority="65" w:unhideWhenUsed="0"/>
-    <w:lsdException w:name="Medium List 2 Accent 5" w:semiHidden="0" w:uiPriority="66" w:unhideWhenUsed="0"/>
-    <w:lsdException w:name="Medium Grid 1 Accent 5" w:semiHidden="0" w:uiPriority="67" w:unhideWhenUsed="0"/>
-    <w:lsdException w:name="Medium Grid 2 Accent 5" w:semiHidden="0" w:uiPriority="68" w:unhideWhenUsed="0"/>
-    <w:lsdException w:name="Medium Grid 3 Accent 5" w:semiHidden="0" w:uiPriority="69" w:unhideWhenUsed="0"/>
-    <w:lsdException w:name="Dark List Accent 5" w:semiHidden="0" w:uiPriority="70" w:unhideWhenUsed="0"/>
-    <w:lsdException w:name="Colorful Shading Accent 5" w:semiHidden="0" w:uiPriority="71" w:unhideWhenUsed="0"/>
-    <w:lsdException w:name="Colorful List Accent 5" w:semiHidden="0" w:uiPriority="72" w:unhideWhenUsed="0"/>
-    <w:lsdException w:name="Colorful Grid Accent 5" w:semiHidden="0" w:uiPriority="73" w:unhideWhenUsed="0"/>
-    <w:lsdException w:name="Light Shading Accent 6" w:semiHidden="0" w:uiPriority="60" w:unhideWhenUsed="0"/>
-    <w:lsdException w:name="Light List Accent 6" w:semiHidden="0" w:uiPriority="61" w:unhideWhenUsed="0"/>
-    <w:lsdException w:name="Light Grid Accent 6" w:semiHidden="0" w:uiPriority="62" w:unhideWhenUsed="0"/>
-    <w:lsdException w:name="Medium Shading 1 Accent 6" w:semiHidden="0" w:uiPriority="63" w:unhideWhenUsed="0"/>
-    <w:lsdException w:name="Medium Shading 2 Accent 6" w:semiHidden="0" w:uiPriority="64" w:unhideWhenUsed="0"/>
-    <w:lsdException w:name="Medium List 1 Accent 6" w:semiHidden="0" w:uiPriority="65" w:unhideWhenUsed="0"/>
-    <w:lsdException w:name="Medium List 2 Accent 6" w:semiHidden="0" w:uiPriority="66" w:unhideWhenUsed="0"/>
-    <w:lsdException w:name="Medium Grid 1 Accent 6" w:semiHidden="0" w:uiPriority="67" w:unhideWhenUsed="0"/>
-    <w:lsdException w:name="Medium Grid 2 Accent 6" w:semiHidden="0" w:uiPriority="68" w:unhideWhenUsed="0"/>
-    <w:lsdException w:name="Medium Grid 3 Accent 6" w:semiHidden="0" w:uiPriority="69" w:unhideWhenUsed="0"/>
-    <w:lsdException w:name="Dark List Accent 6" w:semiHidden="0" w:uiPriority="70" w:unhideWhenUsed="0"/>
-    <w:lsdException w:name="Colorful Shading Accent 6" w:semiHidden="0" w:uiPriority="71" w:unhideWhenUsed="0"/>
-    <w:lsdException w:name="Colorful List Accent 6" w:semiHidden="0" w:uiPriority="72" w:unhideWhenUsed="0"/>
-    <w:lsdException w:name="Colorful Grid Accent 6" w:semiHidden="0" w:uiPriority="73" w:unhideWhenUsed="0"/>
-    <w:lsdException w:name="Subtle Emphasis" w:semiHidden="0" w:uiPriority="19" w:unhideWhenUsed="0" w:qFormat="1"/>
-    <w:lsdException w:name="Intense Emphasis" w:semiHidden="0" w:uiPriority="21" w:unhideWhenUsed="0" w:qFormat="1"/>
-    <w:lsdException w:name="Subtle Reference" w:semiHidden="0" w:uiPriority="31" w:unhideWhenUsed="0" w:qFormat="1"/>
-    <w:lsdException w:name="Intense Reference" w:semiHidden="0" w:uiPriority="32" w:unhideWhenUsed="0" w:qFormat="1"/>
-    <w:lsdException w:name="Book Title" w:semiHidden="0" w:uiPriority="33" w:unhideWhenUsed="0" w:qFormat="1"/>
-    <w:lsdException w:name="Bibliography" w:uiPriority="37"/>
-    <w:lsdException w:name="TOC Heading" w:uiPriority="39" w:qFormat="1"/>
+  <w:latentStyles w:defLockedState="0" w:defUIPriority="99" w:defSemiHidden="0" w:defUnhideWhenUsed="0" w:defQFormat="0" w:count="371">
+    <w:lsdException w:name="Normal" w:uiPriority="0" w:qFormat="1"/>
+    <w:lsdException w:name="heading 1" w:uiPriority="9" w:qFormat="1"/>
+    <w:lsdException w:name="heading 2" w:semiHidden="1" w:uiPriority="9" w:unhideWhenUsed="1" w:qFormat="1"/>
+    <w:lsdException w:name="heading 3" w:semiHidden="1" w:uiPriority="9" w:unhideWhenUsed="1" w:qFormat="1"/>
+    <w:lsdException w:name="heading 4" w:semiHidden="1" w:uiPriority="9" w:unhideWhenUsed="1" w:qFormat="1"/>
+    <w:lsdException w:name="heading 5" w:semiHidden="1" w:uiPriority="9" w:unhideWhenUsed="1" w:qFormat="1"/>
+    <w:lsdException w:name="heading 6" w:semiHidden="1" w:uiPriority="9" w:unhideWhenUsed="1" w:qFormat="1"/>
+    <w:lsdException w:name="heading 7" w:semiHidden="1" w:uiPriority="9" w:unhideWhenUsed="1" w:qFormat="1"/>
+    <w:lsdException w:name="heading 8" w:semiHidden="1" w:uiPriority="9" w:unhideWhenUsed="1" w:qFormat="1"/>
+    <w:lsdException w:name="heading 9" w:semiHidden="1" w:uiPriority="9" w:unhideWhenUsed="1" w:qFormat="1"/>
+    <w:lsdException w:name="index 1" w:semiHidden="1" w:unhideWhenUsed="1"/>
+    <w:lsdException w:name="index 2" w:semiHidden="1" w:unhideWhenUsed="1"/>
+    <w:lsdException w:name="index 3" w:semiHidden="1" w:unhideWhenUsed="1"/>
+    <w:lsdException w:name="index 4" w:semiHidden="1" w:unhideWhenUsed="1"/>
+    <w:lsdException w:name="index 5" w:semiHidden="1" w:unhideWhenUsed="1"/>
+    <w:lsdException w:name="index 6" w:semiHidden="1" w:unhideWhenUsed="1"/>
+    <w:lsdException w:name="index 7" w:semiHidden="1" w:unhideWhenUsed="1"/>
+    <w:lsdException w:name="index 8" w:semiHidden="1" w:unhideWhenUsed="1"/>
+    <w:lsdException w:name="index 9" w:semiHidden="1" w:unhideWhenUsed="1"/>
+    <w:lsdException w:name="toc 1" w:semiHidden="1" w:uiPriority="39" w:unhideWhenUsed="1"/>
+    <w:lsdException w:name="toc 2" w:semiHidden="1" w:uiPriority="39" w:unhideWhenUsed="1"/>
+    <w:lsdException w:name="toc 3" w:semiHidden="1" w:uiPriority="39" w:unhideWhenUsed="1"/>
+    <w:lsdException w:name="toc 4" w:semiHidden="1" w:uiPriority="39" w:unhideWhenUsed="1"/>
+    <w:lsdException w:name="toc 5" w:semiHidden="1" w:uiPriority="39" w:unhideWhenUsed="1"/>
+    <w:lsdException w:name="toc 6" w:semiHidden="1" w:uiPriority="39" w:unhideWhenUsed="1"/>
+    <w:lsdException w:name="toc 7" w:semiHidden="1" w:uiPriority="39" w:unhideWhenUsed="1"/>
+    <w:lsdException w:name="toc 8" w:semiHidden="1" w:uiPriority="39" w:unhideWhenUsed="1"/>
+    <w:lsdException w:name="toc 9" w:semiHidden="1" w:uiPriority="39" w:unhideWhenUsed="1"/>
+    <w:lsdException w:name="Normal Indent" w:semiHidden="1" w:unhideWhenUsed="1"/>
+    <w:lsdException w:name="footnote text" w:semiHidden="1" w:unhideWhenUsed="1"/>
+    <w:lsdException w:name="annotation text" w:semiHidden="1" w:unhideWhenUsed="1"/>
+    <w:lsdException w:name="header" w:semiHidden="1" w:unhideWhenUsed="1"/>
+    <w:lsdException w:name="footer" w:semiHidden="1" w:unhideWhenUsed="1"/>
+    <w:lsdException w:name="index heading" w:semiHidden="1" w:unhideWhenUsed="1"/>
+    <w:lsdException w:name="caption" w:semiHidden="1" w:uiPriority="35" w:unhideWhenUsed="1" w:qFormat="1"/>
+    <w:lsdException w:name="table of figures" w:semiHidden="1" w:unhideWhenUsed="1"/>
+    <w:lsdException w:name="envelope address" w:semiHidden="1" w:unhideWhenUsed="1"/>
+    <w:lsdException w:name="envelope return" w:semiHidden="1" w:unhideWhenUsed="1"/>
+    <w:lsdException w:name="footnote reference" w:semiHidden="1" w:unhideWhenUsed="1"/>
+    <w:lsdException w:name="annotation reference" w:semiHidden="1" w:unhideWhenUsed="1"/>
+    <w:lsdException w:name="line number" w:semiHidden="1" w:unhideWhenUsed="1"/>
+    <w:lsdException w:name="page number" w:semiHidden="1" w:unhideWhenUsed="1"/>
+    <w:lsdException w:name="endnote reference" w:semiHidden="1" w:unhideWhenUsed="1"/>
+    <w:lsdException w:name="endnote text" w:semiHidden="1" w:unhideWhenUsed="1"/>
+    <w:lsdException w:name="table of authorities" w:semiHidden="1" w:unhideWhenUsed="1"/>
+    <w:lsdException w:name="macro" w:semiHidden="1" w:unhideWhenUsed="1"/>
+    <w:lsdException w:name="toa heading" w:semiHidden="1" w:unhideWhenUsed="1"/>
+    <w:lsdException w:name="List" w:semiHidden="1" w:unhideWhenUsed="1"/>
+    <w:lsdException w:name="List Bullet" w:semiHidden="1" w:unhideWhenUsed="1"/>
+    <w:lsdException w:name="List Number" w:semiHidden="1" w:unhideWhenUsed="1"/>
+    <w:lsdException w:name="List 2" w:semiHidden="1" w:unhideWhenUsed="1"/>
+    <w:lsdException w:name="List 3" w:semiHidden="1" w:unhideWhenUsed="1"/>
+    <w:lsdException w:name="List 4" w:semiHidden="1" w:unhideWhenUsed="1"/>
+    <w:lsdException w:name="List 5" w:semiHidden="1" w:unhideWhenUsed="1"/>
+    <w:lsdException w:name="List Bullet 2" w:semiHidden="1" w:unhideWhenUsed="1"/>
+    <w:lsdException w:name="List Bullet 3" w:semiHidden="1" w:unhideWhenUsed="1"/>
+    <w:lsdException w:name="List Bullet 4" w:semiHidden="1" w:unhideWhenUsed="1"/>
+    <w:lsdException w:name="List Bullet 5" w:semiHidden="1" w:unhideWhenUsed="1"/>
+    <w:lsdException w:name="List Number 2" w:semiHidden="1" w:unhideWhenUsed="1"/>
+    <w:lsdException w:name="List Number 3" w:semiHidden="1" w:unhideWhenUsed="1"/>
+    <w:lsdException w:name="List Number 4" w:semiHidden="1" w:unhideWhenUsed="1"/>
+    <w:lsdException w:name="List Number 5" w:semiHidden="1" w:unhideWhenUsed="1"/>
+    <w:lsdException w:name="Title" w:uiPriority="10" w:qFormat="1"/>
+    <w:lsdException w:name="Closing" w:semiHidden="1" w:unhideWhenUsed="1"/>
+    <w:lsdException w:name="Signature" w:semiHidden="1" w:unhideWhenUsed="1"/>
+    <w:lsdException w:name="Default Paragraph Font" w:semiHidden="1" w:uiPriority="1" w:unhideWhenUsed="1"/>
+    <w:lsdException w:name="Body Text" w:semiHidden="1" w:unhideWhenUsed="1"/>
+    <w:lsdException w:name="Body Text Indent" w:semiHidden="1" w:unhideWhenUsed="1"/>
+    <w:lsdException w:name="List Continue" w:semiHidden="1" w:unhideWhenUsed="1"/>
+    <w:lsdException w:name="List Continue 2" w:semiHidden="1" w:unhideWhenUsed="1"/>
+    <w:lsdException w:name="List Continue 3" w:semiHidden="1" w:unhideWhenUsed="1"/>
+    <w:lsdException w:name="List Continue 4" w:semiHidden="1" w:unhideWhenUsed="1"/>
+    <w:lsdException w:name="List Continue 5" w:semiHidden="1" w:unhideWhenUsed="1"/>
+    <w:lsdException w:name="Message Header" w:semiHidden="1" w:unhideWhenUsed="1"/>
+    <w:lsdException w:name="Subtitle" w:uiPriority="11" w:qFormat="1"/>
+    <w:lsdException w:name="Salutation" w:semiHidden="1" w:unhideWhenUsed="1"/>
+    <w:lsdException w:name="Date" w:semiHidden="1" w:unhideWhenUsed="1"/>
+    <w:lsdException w:name="Body Text First Indent" w:semiHidden="1" w:unhideWhenUsed="1"/>
+    <w:lsdException w:name="Body Text First Indent 2" w:semiHidden="1" w:unhideWhenUsed="1"/>
+    <w:lsdException w:name="Note Heading" w:semiHidden="1" w:unhideWhenUsed="1"/>
+    <w:lsdException w:name="Body Text 2" w:semiHidden="1" w:unhideWhenUsed="1"/>
+    <w:lsdException w:name="Body Text 3" w:semiHidden="1" w:unhideWhenUsed="1"/>
+    <w:lsdException w:name="Body Text Indent 2" w:semiHidden="1" w:unhideWhenUsed="1"/>
+    <w:lsdException w:name="Body Text Indent 3" w:semiHidden="1" w:unhideWhenUsed="1"/>
+    <w:lsdException w:name="Block Text" w:semiHidden="1" w:unhideWhenUsed="1"/>
+    <w:lsdException w:name="Hyperlink" w:semiHidden="1" w:unhideWhenUsed="1"/>
+    <w:lsdException w:name="FollowedHyperlink" w:semiHidden="1" w:unhideWhenUsed="1"/>
+    <w:lsdException w:name="Strong" w:uiPriority="22" w:qFormat="1"/>
+    <w:lsdException w:name="Emphasis" w:uiPriority="20" w:qFormat="1"/>
+    <w:lsdException w:name="Document Map" w:semiHidden="1" w:unhideWhenUsed="1"/>
+    <w:lsdException w:name="Plain Text" w:semiHidden="1" w:unhideWhenUsed="1"/>
+    <w:lsdException w:name="E-mail Signature" w:semiHidden="1" w:unhideWhenUsed="1"/>
+    <w:lsdException w:name="HTML Top of Form" w:semiHidden="1" w:unhideWhenUsed="1"/>
+    <w:lsdException w:name="HTML Bottom of Form" w:semiHidden="1" w:unhideWhenUsed="1"/>
+    <w:lsdException w:name="Normal (Web)" w:semiHidden="1" w:unhideWhenUsed="1"/>
+    <w:lsdException w:name="HTML Acronym" w:semiHidden="1" w:unhideWhenUsed="1"/>
+    <w:lsdException w:name="HTML Address" w:semiHidden="1" w:unhideWhenUsed="1"/>
+    <w:lsdException w:name="HTML Cite" w:semiHidden="1" w:unhideWhenUsed="1"/>
+    <w:lsdException w:name="HTML Code" w:semiHidden="1" w:unhideWhenUsed="1"/>
+    <w:lsdException w:name="HTML Definition" w:semiHidden="1" w:unhideWhenUsed="1"/>
+    <w:lsdException w:name="HTML Keyboard" w:semiHidden="1" w:unhideWhenUsed="1"/>
+    <w:lsdException w:name="HTML Preformatted" w:semiHidden="1" w:unhideWhenUsed="1"/>
+    <w:lsdException w:name="HTML Sample" w:semiHidden="1" w:unhideWhenUsed="1"/>
+    <w:lsdException w:name="HTML Typewriter" w:semiHidden="1" w:unhideWhenUsed="1"/>
+    <w:lsdException w:name="HTML Variable" w:semiHidden="1" w:unhideWhenUsed="1"/>
+    <w:lsdException w:name="Normal Table" w:semiHidden="1" w:unhideWhenUsed="1"/>
+    <w:lsdException w:name="annotation subject" w:semiHidden="1" w:unhideWhenUsed="1"/>
+    <w:lsdException w:name="No List" w:semiHidden="1" w:unhideWhenUsed="1"/>
+    <w:lsdException w:name="Outline List 1" w:semiHidden="1" w:unhideWhenUsed="1"/>
+    <w:lsdException w:name="Outline List 2" w:semiHidden="1" w:unhideWhenUsed="1"/>
+    <w:lsdException w:name="Outline List 3" w:semiHidden="1" w:unhideWhenUsed="1"/>
+    <w:lsdException w:name="Table Simple 1" w:semiHidden="1" w:unhideWhenUsed="1"/>
+    <w:lsdException w:name="Table Simple 2" w:semiHidden="1" w:unhideWhenUsed="1"/>
+    <w:lsdException w:name="Table Simple 3" w:semiHidden="1" w:unhideWhenUsed="1"/>
+    <w:lsdException w:name="Table Classic 1" w:semiHidden="1" w:unhideWhenUsed="1"/>
+    <w:lsdException w:name="Table Classic 2" w:semiHidden="1" w:unhideWhenUsed="1"/>
+    <w:lsdException w:name="Table Classic 3" w:semiHidden="1" w:unhideWhenUsed="1"/>
+    <w:lsdException w:name="Table Classic 4" w:semiHidden="1" w:unhideWhenUsed="1"/>
+    <w:lsdException w:name="Table Colorful 1" w:semiHidden="1" w:unhideWhenUsed="1"/>
+    <w:lsdException w:name="Table Colorful 2" w:semiHidden="1" w:unhideWhenUsed="1"/>
+    <w:lsdException w:name="Table Colorful 3" w:semiHidden="1" w:unhideWhenUsed="1"/>
+    <w:lsdException w:name="Table Columns 1" w:semiHidden="1" w:unhideWhenUsed="1"/>
+    <w:lsdException w:name="Table Columns 2" w:semiHidden="1" w:unhideWhenUsed="1"/>
+    <w:lsdException w:name="Table Columns 3" w:semiHidden="1" w:unhideWhenUsed="1"/>
+    <w:lsdException w:name="Table Columns 4" w:semiHidden="1" w:unhideWhenUsed="1"/>
+    <w:lsdException w:name="Table Columns 5" w:semiHidden="1" w:unhideWhenUsed="1"/>
+    <w:lsdException w:name="Table Grid 1" w:semiHidden="1" w:unhideWhenUsed="1"/>
+    <w:lsdException w:name="Table Grid 2" w:semiHidden="1" w:unhideWhenUsed="1"/>
+    <w:lsdException w:name="Table Grid 3" w:semiHidden="1" w:unhideWhenUsed="1"/>
+    <w:lsdException w:name="Table Grid 4" w:semiHidden="1" w:unhideWhenUsed="1"/>
+    <w:lsdException w:name="Table Grid 5" w:semiHidden="1" w:unhideWhenUsed="1"/>
+    <w:lsdException w:name="Table Grid 6" w:semiHidden="1" w:unhideWhenUsed="1"/>
+    <w:lsdException w:name="Table Grid 7" w:semiHidden="1" w:unhideWhenUsed="1"/>
+    <w:lsdException w:name="Table Grid 8" w:semiHidden="1" w:unhideWhenUsed="1"/>
+    <w:lsdException w:name="Table List 1" w:semiHidden="1" w:unhideWhenUsed="1"/>
+    <w:lsdException w:name="Table List 2" w:semiHidden="1" w:unhideWhenUsed="1"/>
+    <w:lsdException w:name="Table List 3" w:semiHidden="1" w:unhideWhenUsed="1"/>
+    <w:lsdException w:name="Table List 4" w:semiHidden="1" w:unhideWhenUsed="1"/>
+    <w:lsdException w:name="Table List 5" w:semiHidden="1" w:unhideWhenUsed="1"/>
+    <w:lsdException w:name="Table List 6" w:semiHidden="1" w:unhideWhenUsed="1"/>
+    <w:lsdException w:name="Table List 7" w:semiHidden="1" w:unhideWhenUsed="1"/>
+    <w:lsdException w:name="Table List 8" w:semiHidden="1" w:unhideWhenUsed="1"/>
+    <w:lsdException w:name="Table 3D effects 1" w:semiHidden="1" w:unhideWhenUsed="1"/>
+    <w:lsdException w:name="Table 3D effects 2" w:semiHidden="1" w:unhideWhenUsed="1"/>
+    <w:lsdException w:name="Table 3D effects 3" w:semiHidden="1" w:unhideWhenUsed="1"/>
+    <w:lsdException w:name="Table Contemporary" w:semiHidden="1" w:unhideWhenUsed="1"/>
+    <w:lsdException w:name="Table Elegant" w:semiHidden="1" w:unhideWhenUsed="1"/>
+    <w:lsdException w:name="Table Professional" w:semiHidden="1" w:unhideWhenUsed="1"/>
+    <w:lsdException w:name="Table Subtle 1" w:semiHidden="1" w:unhideWhenUsed="1"/>
+    <w:lsdException w:name="Table Subtle 2" w:semiHidden="1" w:unhideWhenUsed="1"/>
+    <w:lsdException w:name="Table Web 1" w:semiHidden="1" w:unhideWhenUsed="1"/>
+    <w:lsdException w:name="Table Web 2" w:semiHidden="1" w:unhideWhenUsed="1"/>
+    <w:lsdException w:name="Table Web 3" w:semiHidden="1" w:unhideWhenUsed="1"/>
+    <w:lsdException w:name="Balloon Text" w:semiHidden="1" w:unhideWhenUsed="1"/>
+    <w:lsdException w:name="Table Grid" w:uiPriority="59"/>
+    <w:lsdException w:name="Table Theme" w:semiHidden="1" w:unhideWhenUsed="1"/>
+    <w:lsdException w:name="Placeholder Text" w:semiHidden="1"/>
+    <w:lsdException w:name="No Spacing" w:uiPriority="1" w:qFormat="1"/>
+    <w:lsdException w:name="Light Shading" w:uiPriority="60"/>
+    <w:lsdException w:name="Light List" w:uiPriority="61"/>
+    <w:lsdException w:name="Light Grid" w:uiPriority="62"/>
+    <w:lsdException w:name="Medium Shading 1" w:uiPriority="63"/>
+    <w:lsdException w:name="Medium Shading 2" w:uiPriority="64"/>
+    <w:lsdException w:name="Medium List 1" w:uiPriority="65"/>
+    <w:lsdException w:name="Medium List 2" w:uiPriority="66"/>
+    <w:lsdException w:name="Medium Grid 1" w:uiPriority="67"/>
+    <w:lsdException w:name="Medium Grid 2" w:uiPriority="68"/>
+    <w:lsdException w:name="Medium Grid 3" w:uiPriority="69"/>
+    <w:lsdException w:name="Dark List" w:uiPriority="70"/>
+    <w:lsdException w:name="Colorful Shading" w:uiPriority="71"/>
+    <w:lsdException w:name="Colorful List" w:uiPriority="72"/>
+    <w:lsdException w:name="Colorful Grid" w:uiPriority="73"/>
+    <w:lsdException w:name="Light Shading Accent 1" w:uiPriority="60"/>
+    <w:lsdException w:name="Light List Accent 1" w:uiPriority="61"/>
+    <w:lsdException w:name="Light Grid Accent 1" w:uiPriority="62"/>
+    <w:lsdException w:name="Medium Shading 1 Accent 1" w:uiPriority="63"/>
+    <w:lsdException w:name="Medium Shading 2 Accent 1" w:uiPriority="64"/>
+    <w:lsdException w:name="Medium List 1 Accent 1" w:uiPriority="65"/>
+    <w:lsdException w:name="Revision" w:semiHidden="1"/>
+    <w:lsdException w:name="List Paragraph" w:uiPriority="34" w:qFormat="1"/>
+    <w:lsdException w:name="Quote" w:uiPriority="29" w:qFormat="1"/>
+    <w:lsdException w:name="Intense Quote" w:uiPriority="30" w:qFormat="1"/>
+    <w:lsdException w:name="Medium List 2 Accent 1" w:uiPriority="66"/>
+    <w:lsdException w:name="Medium Grid 1 Accent 1" w:uiPriority="67"/>
+    <w:lsdException w:name="Medium Grid 2 Accent 1" w:uiPriority="68"/>
+    <w:lsdException w:name="Medium Grid 3 Accent 1" w:uiPriority="69"/>
+    <w:lsdException w:name="Dark List Accent 1" w:uiPriority="70"/>
+    <w:lsdException w:name="Colorful Shading Accent 1" w:uiPriority="71"/>
+    <w:lsdException w:name="Colorful List Accent 1" w:uiPriority="72"/>
+    <w:lsdException w:name="Colorful Grid Accent 1" w:uiPriority="73"/>
+    <w:lsdException w:name="Light Shading Accent 2" w:uiPriority="60"/>
+    <w:lsdException w:name="Light List Accent 2" w:uiPriority="61"/>
+    <w:lsdException w:name="Light Grid Accent 2" w:uiPriority="62"/>
+    <w:lsdException w:name="Medium Shading 1 Accent 2" w:uiPriority="63"/>
+    <w:lsdException w:name="Medium Shading 2 Accent 2" w:uiPriority="64"/>
+    <w:lsdException w:name="Medium List 1 Accent 2" w:uiPriority="65"/>
+    <w:lsdException w:name="Medium List 2 Accent 2" w:uiPriority="66"/>
+    <w:lsdException w:name="Medium Grid 1 Accent 2" w:uiPriority="67"/>
+    <w:lsdException w:name="Medium Grid 2 Accent 2" w:uiPriority="68"/>
+    <w:lsdException w:name="Medium Grid 3 Accent 2" w:uiPriority="69"/>
+    <w:lsdException w:name="Dark List Accent 2" w:uiPriority="70"/>
+    <w:lsdException w:name="Colorful Shading Accent 2" w:uiPriority="71"/>
+    <w:lsdException w:name="Colorful List Accent 2" w:uiPriority="72"/>
+    <w:lsdException w:name="Colorful Grid Accent 2" w:uiPriority="73"/>
+    <w:lsdException w:name="Light Shading Accent 3" w:uiPriority="60"/>
+    <w:lsdException w:name="Light List Accent 3" w:uiPriority="61"/>
+    <w:lsdException w:name="Light Grid Accent 3" w:uiPriority="62"/>
+    <w:lsdException w:name="Medium Shading 1 Accent 3" w:uiPriority="63"/>
+    <w:lsdException w:name="Medium Shading 2 Accent 3" w:uiPriority="64"/>
+    <w:lsdException w:name="Medium List 1 Accent 3" w:uiPriority="65"/>
+    <w:lsdException w:name="Medium List 2 Accent 3" w:uiPriority="66"/>
+    <w:lsdException w:name="Medium Grid 1 Accent 3" w:uiPriority="67"/>
+    <w:lsdException w:name="Medium Grid 2 Accent 3" w:uiPriority="68"/>
+    <w:lsdException w:name="Medium Grid 3 Accent 3" w:uiPriority="69"/>
+    <w:lsdException w:name="Dark List Accent 3" w:uiPriority="70"/>
+    <w:lsdException w:name="Colorful Shading Accent 3" w:uiPriority="71"/>
+    <w:lsdException w:name="Colorful List Accent 3" w:uiPriority="72"/>
+    <w:lsdException w:name="Colorful Grid Accent 3" w:uiPriority="73"/>
+    <w:lsdException w:name="Light Shading Accent 4" w:uiPriority="60"/>
+    <w:lsdException w:name="Light List Accent 4" w:uiPriority="61"/>
+    <w:lsdException w:name="Light Grid Accent 4" w:uiPriority="62"/>
+    <w:lsdException w:name="Medium Shading 1 Accent 4" w:uiPriority="63"/>
+    <w:lsdException w:name="Medium Shading 2 Accent 4" w:uiPriority="64"/>
+    <w:lsdException w:name="Medium List 1 Accent 4" w:uiPriority="65"/>
+    <w:lsdException w:name="Medium List 2 Accent 4" w:uiPriority="66"/>
+    <w:lsdException w:name="Medium Grid 1 Accent 4" w:uiPriority="67"/>
+    <w:lsdException w:name="Medium Grid 2 Accent 4" w:uiPriority="68"/>
+    <w:lsdException w:name="Medium Grid 3 Accent 4" w:uiPriority="69"/>
+    <w:lsdException w:name="Dark List Accent 4" w:uiPriority="70"/>
+    <w:lsdException w:name="Colorful Shading Accent 4" w:uiPriority="71"/>
+    <w:lsdException w:name="Colorful List Accent 4" w:uiPriority="72"/>
+    <w:lsdException w:name="Colorful Grid Accent 4" w:uiPriority="73"/>
+    <w:lsdException w:name="Light Shading Accent 5" w:uiPriority="60"/>
+    <w:lsdException w:name="Light List Accent 5" w:uiPriority="61"/>
+    <w:lsdException w:name="Light Grid Accent 5" w:uiPriority="62"/>
+    <w:lsdException w:name="Medium Shading 1 Accent 5" w:uiPriority="63"/>
+    <w:lsdException w:name="Medium Shading 2 Accent 5" w:uiPriority="64"/>
+    <w:lsdException w:name="Medium List 1 Accent 5" w:uiPriority="65"/>
+    <w:lsdException w:name="Medium List 2 Accent 5" w:uiPriority="66"/>
+    <w:lsdException w:name="Medium Grid 1 Accent 5" w:uiPriority="67"/>
+    <w:lsdException w:name="Medium Grid 2 Accent 5" w:uiPriority="68"/>
+    <w:lsdException w:name="Medium Grid 3 Accent 5" w:uiPriority="69"/>
+    <w:lsdException w:name="Dark List Accent 5" w:uiPriority="70"/>
+    <w:lsdException w:name="Colorful Shading Accent 5" w:uiPriority="71"/>
+    <w:lsdException w:name="Colorful List Accent 5" w:uiPriority="72"/>
+    <w:lsdException w:name="Colorful Grid Accent 5" w:uiPriority="73"/>
+    <w:lsdException w:name="Light Shading Accent 6" w:uiPriority="60"/>
+    <w:lsdException w:name="Light List Accent 6" w:uiPriority="61"/>
+    <w:lsdException w:name="Light Grid Accent 6" w:uiPriority="62"/>
+    <w:lsdException w:name="Medium Shading 1 Accent 6" w:uiPriority="63"/>
+    <w:lsdException w:name="Medium Shading 2 Accent 6" w:uiPriority="64"/>
+    <w:lsdException w:name="Medium List 1 Accent 6" w:uiPriority="65"/>
+    <w:lsdException w:name="Medium List 2 Accent 6" w:uiPriority="66"/>
+    <w:lsdException w:name="Medium Grid 1 Accent 6" w:uiPriority="67"/>
+    <w:lsdException w:name="Medium Grid 2 Accent 6" w:uiPriority="68"/>
+    <w:lsdException w:name="Medium Grid 3 Accent 6" w:uiPriority="69"/>
+    <w:lsdException w:name="Dark List Accent 6" w:uiPriority="70"/>
+    <w:lsdException w:name="Colorful Shading Accent 6" w:uiPriority="71"/>
+    <w:lsdException w:name="Colorful List Accent 6" w:uiPriority="72"/>
+    <w:lsdException w:name="Colorful Grid Accent 6" w:uiPriority="73"/>
+    <w:lsdException w:name="Subtle Emphasis" w:uiPriority="19" w:qFormat="1"/>
+    <w:lsdException w:name="Intense Emphasis" w:uiPriority="21" w:qFormat="1"/>
+    <w:lsdException w:name="Subtle Reference" w:uiPriority="31" w:qFormat="1"/>
+    <w:lsdException w:name="Intense Reference" w:uiPriority="32" w:qFormat="1"/>
+    <w:lsdException w:name="Book Title" w:uiPriority="33" w:qFormat="1"/>
+    <w:lsdException w:name="Bibliography" w:semiHidden="1" w:uiPriority="37" w:unhideWhenUsed="1"/>
+    <w:lsdException w:name="TOC Heading" w:semiHidden="1" w:uiPriority="39" w:unhideWhenUsed="1" w:qFormat="1"/>
+    <w:lsdException w:name="Grid Table 4" w:uiPriority="49"/>
+    <w:lsdException w:name="Grid Table 5 Dark" w:uiPriority="50"/>
+    <w:lsdException w:name="Grid Table 6 Colorful" w:uiPriority="51"/>
+    <w:lsdException w:name="Grid Table 7 Colorful" w:uiPriority="52"/>
+    <w:lsdException w:name="Grid Table 1 Light Accent 1" w:uiPriority="46"/>
+    <w:lsdException w:name="Grid Table 2 Accent 1" w:uiPriority="47"/>
+    <w:lsdException w:name="Grid Table 3 Accent 1" w:uiPriority="48"/>
+    <w:lsdException w:name="Grid Table 4 Accent 1" w:uiPriority="49"/>
+    <w:lsdException w:name="Grid Table 5 Dark Accent 1" w:uiPriority="50"/>
+    <w:lsdException w:name="Grid Table 6 Colorful Accent 1" w:uiPriority="51"/>
+    <w:lsdException w:name="Grid Table 7 Colorful Accent 1" w:uiPriority="52"/>
+    <w:lsdException w:name="Grid Table 1 Light Accent 2" w:uiPriority="46"/>
+    <w:lsdException w:name="Grid Table 2 Accent 2" w:uiPriority="47"/>
+    <w:lsdException w:name="Grid Table 3 Accent 2" w:uiPriority="48"/>
+    <w:lsdException w:name="Grid Table 4 Accent 2" w:uiPriority="49"/>
+    <w:lsdException w:name="Grid Table 5 Dark Accent 2" w:uiPriority="50"/>
+    <w:lsdException w:name="Grid Table 6 Colorful Accent 2" w:uiPriority="51"/>
+    <w:lsdException w:name="Grid Table 7 Colorful Accent 2" w:uiPriority="52"/>
+    <w:lsdException w:name="Grid Table 1 Light Accent 3" w:uiPriority="46"/>
+    <w:lsdException w:name="Grid Table 2 Accent 3" w:uiPriority="47"/>
+    <w:lsdException w:name="Grid Table 3 Accent 3" w:uiPriority="48"/>
+    <w:lsdException w:name="Grid Table 4 Accent 3" w:uiPriority="49"/>
+    <w:lsdException w:name="Grid Table 5 Dark Accent 3" w:uiPriority="50"/>
+    <w:lsdException w:name="Grid Table 6 Colorful Accent 3" w:uiPriority="51"/>
+    <w:lsdException w:name="Grid Table 7 Colorful Accent 3" w:uiPriority="52"/>
+    <w:lsdException w:name="Grid Table 1 Light Accent 4" w:uiPriority="46"/>
+    <w:lsdException w:name="Grid Table 2 Accent 4" w:uiPriority="47"/>
+    <w:lsdException w:name="Grid Table 3 Accent 4" w:uiPriority="48"/>
+    <w:lsdException w:name="Grid Table 4 Accent 4" w:uiPriority="49"/>
+    <w:lsdException w:name="Grid Table 5 Dark Accent 4" w:uiPriority="50"/>
+    <w:lsdException w:name="Grid Table 6 Colorful Accent 4" w:uiPriority="51"/>
+    <w:lsdException w:name="Grid Table 7 Colorful Accent 4" w:uiPriority="52"/>
+    <w:lsdException w:name="Grid Table 1 Light Accent 5" w:uiPriority="46"/>
+    <w:lsdException w:name="Grid Table 2 Accent 5" w:uiPriority="47"/>
+    <w:lsdException w:name="Grid Table 3 Accent 5" w:uiPriority="48"/>
+    <w:lsdException w:name="Grid Table 4 Accent 5" w:uiPriority="49"/>
+    <w:lsdException w:name="Grid Table 5 Dark Accent 5" w:uiPriority="50"/>
+    <w:lsdException w:name="Grid Table 6 Colorful Accent 5" w:uiPriority="51"/>
+    <w:lsdException w:name="Grid Table 7 Colorful Accent 5" w:uiPriority="52"/>
+    <w:lsdException w:name="Grid Table 1 Light Accent 6" w:uiPriority="46"/>
+    <w:lsdException w:name="Grid Table 2 Accent 6" w:uiPriority="47"/>
+    <w:lsdException w:name="Grid Table 3 Accent 6" w:uiPriority="48"/>
+    <w:lsdException w:name="Grid Table 4 Accent 6" w:uiPriority="49"/>
+    <w:lsdException w:name="Grid Table 5 Dark Accent 6" w:uiPriority="50"/>
+    <w:lsdException w:name="Grid Table 6 Colorful Accent 6" w:uiPriority="51"/>
+    <w:lsdException w:name="Grid Table 7 Colorful Accent 6" w:uiPriority="52"/>
+    <w:lsdException w:name="List Table 1 Light" w:uiPriority="46"/>
+    <w:lsdException w:name="List Table 2" w:uiPriority="47"/>
+    <w:lsdException w:name="List Table 3" w:uiPriority="48"/>
+    <w:lsdException w:name="List Table 4" w:uiPriority="49"/>
+    <w:lsdException w:name="List Table 5 Dark" w:uiPriority="50"/>
+    <w:lsdException w:name="List Table 6 Colorful" w:uiPriority="51"/>
+    <w:lsdException w:name="List Table 7 Colorful" w:uiPriority="52"/>
+    <w:lsdException w:name="List Table 1 Light Accent 1" w:uiPriority="46"/>
+    <w:lsdException w:name="List Table 2 Accent 1" w:uiPriority="47"/>
+    <w:lsdException w:name="List Table 3 Accent 1" w:uiPriority="48"/>
+    <w:lsdException w:name="List Table 4 Accent 1" w:uiPriority="49"/>
+    <w:lsdException w:name="List Table 5 Dark Accent 1" w:uiPriority="50"/>
+    <w:lsdException w:name="List Table 6 Colorful Accent 1" w:uiPriority="51"/>
+    <w:lsdException w:name="List Table 7 Colorful Accent 1" w:uiPriority="52"/>
+    <w:lsdException w:name="List Table 1 Light Accent 2" w:uiPriority="46"/>
+    <w:lsdException w:name="List Table 2 Accent 2" w:uiPriority="47"/>
+    <w:lsdException w:name="List Table 3 Accent 2" w:uiPriority="48"/>
+    <w:lsdException w:name="List Table 4 Accent 2" w:uiPriority="49"/>
+    <w:lsdException w:name="List Table 5 Dark Accent 2" w:uiPriority="50"/>
+    <w:lsdException w:name="List Table 6 Colorful Accent 2" w:uiPriority="51"/>
+    <w:lsdException w:name="List Table 7 Colorful Accent 2" w:uiPriority="52"/>
+    <w:lsdException w:name="List Table 1 Light Accent 3" w:uiPriority="46"/>
+    <w:lsdException w:name="List Table 2 Accent 3" w:uiPriority="47"/>
+    <w:lsdException w:name="List Table 3 Accent 3" w:uiPriority="48"/>
+    <w:lsdException w:name="List Table 4 Accent 3" w:uiPriority="49"/>
+    <w:lsdException w:name="List Table 5 Dark Accent 3" w:uiPriority="50"/>
+    <w:lsdException w:name="List Table 6 Colorful Accent 3" w:uiPriority="51"/>
+    <w:lsdException w:name="List Table 7 Colorful Accent 3" w:uiPriority="52"/>
+    <w:lsdException w:name="List Table 1 Light Accent 4" w:uiPriority="46"/>
+    <w:lsdException w:name="List Table 2 Accent 4" w:uiPriority="47"/>
+    <w:lsdException w:name="List Table 3 Accent 4" w:uiPriority="48"/>
+    <w:lsdException w:name="List Table 4 Accent 4" w:uiPriority="49"/>
+    <w:lsdException w:name="List Table 5 Dark Accent 4" w:uiPriority="50"/>
+    <w:lsdException w:name="List Table 6 Colorful Accent 4" w:uiPriority="51"/>
+    <w:lsdException w:name="List Table 7 Colorful Accent 4" w:uiPriority="52"/>
+    <w:lsdException w:name="List Table 1 Light Accent 5" w:uiPriority="46"/>
+    <w:lsdException w:name="List Table 2 Accent 5" w:uiPriority="47"/>
+    <w:lsdException w:name="List Table 3 Accent 5" w:uiPriority="48"/>
+    <w:lsdException w:name="List Table 4 Accent 5" w:uiPriority="49"/>
+    <w:lsdException w:name="List Table 5 Dark Accent 5" w:uiPriority="50"/>
+    <w:lsdException w:name="List Table 6 Colorful Accent 5" w:uiPriority="51"/>
+    <w:lsdException w:name="List Table 7 Colorful Accent 5" w:uiPriority="52"/>
+    <w:lsdException w:name="List Table 1 Light Accent 6" w:uiPriority="46"/>
+    <w:lsdException w:name="List Table 2 Accent 6" w:uiPriority="47"/>
+    <w:lsdException w:name="List Table 3 Accent 6" w:uiPriority="48"/>
+    <w:lsdException w:name="List Table 4 Accent 6" w:uiPriority="49"/>
+    <w:lsdException w:name="List Table 5 Dark Accent 6" w:uiPriority="50"/>
+    <w:lsdException w:name="List Table 6 Colorful Accent 6" w:uiPriority="51"/>
+    <w:lsdException w:name="List Table 7 Colorful Accent 6" w:uiPriority="52"/>
   </w:latentStyles>
   <w:style w:type="paragraph" w:default="1" w:styleId="Normal">
     <w:name w:val="Normal"/>
@@ -694,14 +1029,15 @@
   </w:style>
   <w:style w:type="character" w:default="1" w:styleId="DefaultParagraphFont">
     <w:name w:val="Default Paragraph Font"/>
+    <w:uiPriority w:val="1"/>
     <w:semiHidden/>
     <w:unhideWhenUsed/>
   </w:style>
   <w:style w:type="table" w:default="1" w:styleId="TableNormal">
     <w:name w:val="Normal Table"/>
+    <w:uiPriority w:val="99"/>
     <w:semiHidden/>
     <w:unhideWhenUsed/>
-    <w:qFormat/>
     <w:tblPr>
       <w:tblInd w:w="0" w:type="dxa"/>
       <w:tblCellMar>
@@ -714,6 +1050,7 @@
   </w:style>
   <w:style w:type="numbering" w:default="1" w:styleId="NoList">
     <w:name w:val="No List"/>
+    <w:uiPriority w:val="99"/>
     <w:semiHidden/>
     <w:unhideWhenUsed/>
   </w:style>

</xml_diff>

<commit_message>
Added Persistence State of the Project notes.
</commit_message>
<xml_diff>
--- a/State of the project.docx
+++ b/State of the project.docx
@@ -1,6 +1,6 @@
 
 <file path=word/document.xml><?xml version="1.0" encoding="utf-8"?>
-<w:document xmlns:mo="http://schemas.microsoft.com/office/mac/office/2008/main" xmlns:ve="http://schemas.openxmlformats.org/markup-compatibility/2006" xmlns:mv="urn:schemas-microsoft-com:mac:vml" xmlns:o="urn:schemas-microsoft-com:office:office" xmlns:r="http://schemas.openxmlformats.org/officeDocument/2006/relationships" xmlns:m="http://schemas.openxmlformats.org/officeDocument/2006/math" xmlns:v="urn:schemas-microsoft-com:vml" xmlns:wp="http://schemas.openxmlformats.org/drawingml/2006/wordprocessingDrawing" xmlns:w10="urn:schemas-microsoft-com:office:word" xmlns:w="http://schemas.openxmlformats.org/wordprocessingml/2006/main" xmlns:wne="http://schemas.microsoft.com/office/word/2006/wordml">
+<w:document xmlns:wpc="http://schemas.microsoft.com/office/word/2010/wordprocessingCanvas" xmlns:mo="http://schemas.microsoft.com/office/mac/office/2008/main" xmlns:mc="http://schemas.openxmlformats.org/markup-compatibility/2006" xmlns:mv="urn:schemas-microsoft-com:mac:vml" xmlns:o="urn:schemas-microsoft-com:office:office" xmlns:r="http://schemas.openxmlformats.org/officeDocument/2006/relationships" xmlns:m="http://schemas.openxmlformats.org/officeDocument/2006/math" xmlns:v="urn:schemas-microsoft-com:vml" xmlns:wp14="http://schemas.microsoft.com/office/word/2010/wordprocessingDrawing" xmlns:wp="http://schemas.openxmlformats.org/drawingml/2006/wordprocessingDrawing" xmlns:w10="urn:schemas-microsoft-com:office:word" xmlns:w="http://schemas.openxmlformats.org/wordprocessingml/2006/main" xmlns:w14="http://schemas.microsoft.com/office/word/2010/wordml" xmlns:wpg="http://schemas.microsoft.com/office/word/2010/wordprocessingGroup" xmlns:wpi="http://schemas.microsoft.com/office/word/2010/wordprocessingInk" xmlns:wne="http://schemas.microsoft.com/office/word/2006/wordml" xmlns:wps="http://schemas.microsoft.com/office/word/2010/wordprocessingShape" mc:Ignorable="w14 wp14">
   <w:body>
     <w:p>
       <w:pPr>
@@ -36,7 +36,7 @@
         <w:tblStyle w:val="TableGrid"/>
         <w:tblW w:w="9180" w:type="dxa"/>
         <w:tblInd w:w="108" w:type="dxa"/>
-        <w:tblLook w:val="00BF"/>
+        <w:tblLook w:val="00BF" w:firstRow="1" w:lastRow="0" w:firstColumn="1" w:lastColumn="0" w:noHBand="0" w:noVBand="0"/>
       </w:tblPr>
       <w:tblGrid>
         <w:gridCol w:w="1728"/>
@@ -240,7 +240,10 @@
           </w:tcPr>
           <w:p>
             <w:r>
-              <w:t>Persistance</w:t>
+              <w:t>Persiste</w:t>
+            </w:r>
+            <w:r>
+              <w:t>nce</w:t>
             </w:r>
           </w:p>
         </w:tc>
@@ -253,40 +256,58 @@
               <w:t>Interface</w:t>
             </w:r>
             <w:r>
-              <w:t>s for 2 classes:</w:t>
-            </w:r>
-          </w:p>
-          <w:p>
-            <w:pPr>
-              <w:pStyle w:val="ListParagraph"/>
-              <w:numPr>
-                <w:ilvl w:val="0"/>
-                <w:numId w:val="1"/>
-              </w:numPr>
-            </w:pPr>
+              <w:t xml:space="preserve"> for </w:t>
+            </w:r>
             <w:r>
               <w:t>Reports</w:t>
             </w:r>
-          </w:p>
-          <w:p>
-            <w:pPr>
-              <w:pStyle w:val="ListParagraph"/>
-              <w:numPr>
-                <w:ilvl w:val="0"/>
-                <w:numId w:val="1"/>
-              </w:numPr>
-            </w:pPr>
-            <w:r>
-              <w:t>Preferences</w:t>
+            <w:r>
+              <w:t xml:space="preserve"> class</w:t>
             </w:r>
           </w:p>
           <w:p/>
+          <w:p>
+            <w:r>
+              <w:t xml:space="preserve">Class for </w:t>
+            </w:r>
+            <w:r>
+              <w:t>SelectedPaths</w:t>
+            </w:r>
+            <w:r>
+              <w:t xml:space="preserve"> Preferences.</w:t>
+            </w:r>
+          </w:p>
         </w:tc>
         <w:tc>
           <w:tcPr>
             <w:tcW w:w="3672" w:type="dxa"/>
           </w:tcPr>
-          <w:p/>
+          <w:p>
+            <w:pPr>
+              <w:pStyle w:val="ListParagraph"/>
+              <w:numPr>
+                <w:ilvl w:val="0"/>
+                <w:numId w:val="3"/>
+              </w:numPr>
+            </w:pPr>
+            <w:r>
+              <w:t>Code to find the screen to display the window for WindowPlacementPreferneces.</w:t>
+            </w:r>
+          </w:p>
+          <w:p>
+            <w:pPr>
+              <w:pStyle w:val="ListParagraph"/>
+              <w:numPr>
+                <w:ilvl w:val="0"/>
+                <w:numId w:val="3"/>
+              </w:numPr>
+            </w:pPr>
+            <w:r>
+              <w:t>Unit Tests for more scenarios for both preference classes.</w:t>
+            </w:r>
+            <w:bookmarkStart w:id="0" w:name="_GoBack"/>
+            <w:bookmarkEnd w:id="0"/>
+          </w:p>
         </w:tc>
       </w:tr>
     </w:tbl>
@@ -294,15 +315,105 @@
     <w:p/>
     <w:sectPr>
       <w:pgSz w:w="12240" w:h="15840"/>
-      <w:pgMar w:top="1440" w:right="1350" w:bottom="1440" w:left="1710" w:gutter="0"/>
+      <w:pgMar w:top="1440" w:right="1350" w:bottom="1440" w:left="1710" w:header="720" w:footer="720" w:gutter="0"/>
+      <w:cols w:space="720"/>
     </w:sectPr>
   </w:body>
 </w:document>
 </file>
 
 <file path=word/numbering.xml><?xml version="1.0" encoding="utf-8"?>
-<w:numbering xmlns:mo="http://schemas.microsoft.com/office/mac/office/2008/main" xmlns:ve="http://schemas.openxmlformats.org/markup-compatibility/2006" xmlns:mv="urn:schemas-microsoft-com:mac:vml" xmlns:o="urn:schemas-microsoft-com:office:office" xmlns:r="http://schemas.openxmlformats.org/officeDocument/2006/relationships" xmlns:m="http://schemas.openxmlformats.org/officeDocument/2006/math" xmlns:v="urn:schemas-microsoft-com:vml" xmlns:wp="http://schemas.openxmlformats.org/drawingml/2006/wordprocessingDrawing" xmlns:w10="urn:schemas-microsoft-com:office:word" xmlns:w="http://schemas.openxmlformats.org/wordprocessingml/2006/main" xmlns:wne="http://schemas.microsoft.com/office/word/2006/wordml">
+<w:numbering xmlns:wpc="http://schemas.microsoft.com/office/word/2010/wordprocessingCanvas" xmlns:mo="http://schemas.microsoft.com/office/mac/office/2008/main" xmlns:mc="http://schemas.openxmlformats.org/markup-compatibility/2006" xmlns:mv="urn:schemas-microsoft-com:mac:vml" xmlns:o="urn:schemas-microsoft-com:office:office" xmlns:r="http://schemas.openxmlformats.org/officeDocument/2006/relationships" xmlns:m="http://schemas.openxmlformats.org/officeDocument/2006/math" xmlns:v="urn:schemas-microsoft-com:vml" xmlns:wp14="http://schemas.microsoft.com/office/word/2010/wordprocessingDrawing" xmlns:wp="http://schemas.openxmlformats.org/drawingml/2006/wordprocessingDrawing" xmlns:w10="urn:schemas-microsoft-com:office:word" xmlns:w="http://schemas.openxmlformats.org/wordprocessingml/2006/main" xmlns:w14="http://schemas.microsoft.com/office/word/2010/wordml" xmlns:wpg="http://schemas.microsoft.com/office/word/2010/wordprocessingGroup" xmlns:wpi="http://schemas.microsoft.com/office/word/2010/wordprocessingInk" xmlns:wne="http://schemas.microsoft.com/office/word/2006/wordml" xmlns:wps="http://schemas.microsoft.com/office/word/2010/wordprocessingShape" mc:Ignorable="w14 wp14">
   <w:abstractNum w:abstractNumId="0">
+    <w:nsid w:val="08916605"/>
+    <w:multiLevelType w:val="hybridMultilevel"/>
+    <w:tmpl w:val="4866E748"/>
+    <w:lvl w:ilvl="0" w:tplc="0409000F">
+      <w:start w:val="1"/>
+      <w:numFmt w:val="decimal"/>
+      <w:lvlText w:val="%1."/>
+      <w:lvlJc w:val="left"/>
+      <w:pPr>
+        <w:ind w:left="360" w:hanging="360"/>
+      </w:pPr>
+      <w:rPr>
+        <w:rFonts w:hint="default"/>
+      </w:rPr>
+    </w:lvl>
+    <w:lvl w:ilvl="1" w:tplc="04090019" w:tentative="1">
+      <w:start w:val="1"/>
+      <w:numFmt w:val="lowerLetter"/>
+      <w:lvlText w:val="%2."/>
+      <w:lvlJc w:val="left"/>
+      <w:pPr>
+        <w:ind w:left="1080" w:hanging="360"/>
+      </w:pPr>
+    </w:lvl>
+    <w:lvl w:ilvl="2" w:tplc="0409001B" w:tentative="1">
+      <w:start w:val="1"/>
+      <w:numFmt w:val="lowerRoman"/>
+      <w:lvlText w:val="%3."/>
+      <w:lvlJc w:val="right"/>
+      <w:pPr>
+        <w:ind w:left="1800" w:hanging="180"/>
+      </w:pPr>
+    </w:lvl>
+    <w:lvl w:ilvl="3" w:tplc="0409000F" w:tentative="1">
+      <w:start w:val="1"/>
+      <w:numFmt w:val="decimal"/>
+      <w:lvlText w:val="%4."/>
+      <w:lvlJc w:val="left"/>
+      <w:pPr>
+        <w:ind w:left="2520" w:hanging="360"/>
+      </w:pPr>
+    </w:lvl>
+    <w:lvl w:ilvl="4" w:tplc="04090019" w:tentative="1">
+      <w:start w:val="1"/>
+      <w:numFmt w:val="lowerLetter"/>
+      <w:lvlText w:val="%5."/>
+      <w:lvlJc w:val="left"/>
+      <w:pPr>
+        <w:ind w:left="3240" w:hanging="360"/>
+      </w:pPr>
+    </w:lvl>
+    <w:lvl w:ilvl="5" w:tplc="0409001B" w:tentative="1">
+      <w:start w:val="1"/>
+      <w:numFmt w:val="lowerRoman"/>
+      <w:lvlText w:val="%6."/>
+      <w:lvlJc w:val="right"/>
+      <w:pPr>
+        <w:ind w:left="3960" w:hanging="180"/>
+      </w:pPr>
+    </w:lvl>
+    <w:lvl w:ilvl="6" w:tplc="0409000F" w:tentative="1">
+      <w:start w:val="1"/>
+      <w:numFmt w:val="decimal"/>
+      <w:lvlText w:val="%7."/>
+      <w:lvlJc w:val="left"/>
+      <w:pPr>
+        <w:ind w:left="4680" w:hanging="360"/>
+      </w:pPr>
+    </w:lvl>
+    <w:lvl w:ilvl="7" w:tplc="04090019" w:tentative="1">
+      <w:start w:val="1"/>
+      <w:numFmt w:val="lowerLetter"/>
+      <w:lvlText w:val="%8."/>
+      <w:lvlJc w:val="left"/>
+      <w:pPr>
+        <w:ind w:left="5400" w:hanging="360"/>
+      </w:pPr>
+    </w:lvl>
+    <w:lvl w:ilvl="8" w:tplc="0409001B" w:tentative="1">
+      <w:start w:val="1"/>
+      <w:numFmt w:val="lowerRoman"/>
+      <w:lvlText w:val="%9."/>
+      <w:lvlJc w:val="right"/>
+      <w:pPr>
+        <w:ind w:left="6120" w:hanging="180"/>
+      </w:pPr>
+    </w:lvl>
+  </w:abstractNum>
+  <w:abstractNum w:abstractNumId="1">
     <w:nsid w:val="482D2CD5"/>
     <w:multiLevelType w:val="hybridMultilevel"/>
     <w:tmpl w:val="CC822234"/>
@@ -414,7 +525,7 @@
       </w:rPr>
     </w:lvl>
   </w:abstractNum>
-  <w:abstractNum w:abstractNumId="1">
+  <w:abstractNum w:abstractNumId="2">
     <w:nsid w:val="6B4F7F4F"/>
     <w:multiLevelType w:val="hybridMultilevel"/>
     <w:tmpl w:val="EDA8E140"/>
@@ -527,16 +638,19 @@
     </w:lvl>
   </w:abstractNum>
   <w:num w:numId="1">
+    <w:abstractNumId w:val="2"/>
+  </w:num>
+  <w:num w:numId="2">
     <w:abstractNumId w:val="1"/>
   </w:num>
-  <w:num w:numId="2">
+  <w:num w:numId="3">
     <w:abstractNumId w:val="0"/>
   </w:num>
 </w:numbering>
 </file>
 
 <file path=word/styles.xml><?xml version="1.0" encoding="utf-8"?>
-<w:styles xmlns:r="http://schemas.openxmlformats.org/officeDocument/2006/relationships" xmlns:w="http://schemas.openxmlformats.org/wordprocessingml/2006/main">
+<w:styles xmlns:mc="http://schemas.openxmlformats.org/markup-compatibility/2006" xmlns:r="http://schemas.openxmlformats.org/officeDocument/2006/relationships" xmlns:w="http://schemas.openxmlformats.org/wordprocessingml/2006/main" xmlns:w14="http://schemas.microsoft.com/office/word/2010/wordml" mc:Ignorable="w14">
   <w:docDefaults>
     <w:rPrDefault>
       <w:rPr>
@@ -694,14 +808,15 @@
   </w:style>
   <w:style w:type="character" w:default="1" w:styleId="DefaultParagraphFont">
     <w:name w:val="Default Paragraph Font"/>
+    <w:uiPriority w:val="1"/>
     <w:semiHidden/>
     <w:unhideWhenUsed/>
   </w:style>
   <w:style w:type="table" w:default="1" w:styleId="TableNormal">
     <w:name w:val="Normal Table"/>
+    <w:uiPriority w:val="99"/>
     <w:semiHidden/>
     <w:unhideWhenUsed/>
-    <w:qFormat/>
     <w:tblPr>
       <w:tblInd w:w="0" w:type="dxa"/>
       <w:tblCellMar>
@@ -714,6 +829,7 @@
   </w:style>
   <w:style w:type="numbering" w:default="1" w:styleId="NoList">
     <w:name w:val="No List"/>
+    <w:uiPriority w:val="99"/>
     <w:semiHidden/>
     <w:unhideWhenUsed/>
   </w:style>
@@ -750,6 +866,192 @@
       <w:ind w:left="720"/>
       <w:contextualSpacing/>
     </w:pPr>
+  </w:style>
+</w:styles>
+</file>
+
+<file path=word/stylesWithEffects.xml><?xml version="1.0" encoding="utf-8"?>
+<w:styles xmlns:wpc="http://schemas.microsoft.com/office/word/2010/wordprocessingCanvas" xmlns:mo="http://schemas.microsoft.com/office/mac/office/2008/main" xmlns:mc="http://schemas.openxmlformats.org/markup-compatibility/2006" xmlns:mv="urn:schemas-microsoft-com:mac:vml" xmlns:o="urn:schemas-microsoft-com:office:office" xmlns:r="http://schemas.openxmlformats.org/officeDocument/2006/relationships" xmlns:m="http://schemas.openxmlformats.org/officeDocument/2006/math" xmlns:v="urn:schemas-microsoft-com:vml" xmlns:wp14="http://schemas.microsoft.com/office/word/2010/wordprocessingDrawing" xmlns:wp="http://schemas.openxmlformats.org/drawingml/2006/wordprocessingDrawing" xmlns:w10="urn:schemas-microsoft-com:office:word" xmlns:w="http://schemas.openxmlformats.org/wordprocessingml/2006/main" xmlns:w14="http://schemas.microsoft.com/office/word/2010/wordml" xmlns:wpg="http://schemas.microsoft.com/office/word/2010/wordprocessingGroup" xmlns:wpi="http://schemas.microsoft.com/office/word/2010/wordprocessingInk" xmlns:wne="http://schemas.microsoft.com/office/word/2006/wordml" xmlns:wps="http://schemas.microsoft.com/office/word/2010/wordprocessingShape" mc:Ignorable="w14 wp14">
+  <w:docDefaults>
+    <w:rPrDefault>
+      <w:rPr>
+        <w:rFonts w:asciiTheme="minorHAnsi" w:eastAsiaTheme="minorEastAsia" w:hAnsiTheme="minorHAnsi" w:cstheme="minorBidi"/>
+        <w:sz w:val="24"/>
+        <w:szCs w:val="24"/>
+        <w:lang w:val="en-US" w:eastAsia="ja-JP" w:bidi="ar-SA"/>
+      </w:rPr>
+    </w:rPrDefault>
+    <w:pPrDefault/>
+  </w:docDefaults>
+  <w:latentStyles w:defLockedState="0" w:defUIPriority="99" w:defSemiHidden="1" w:defUnhideWhenUsed="1" w:defQFormat="0" w:count="276">
+    <w:lsdException w:name="Normal" w:semiHidden="0" w:uiPriority="0" w:unhideWhenUsed="0" w:qFormat="1"/>
+    <w:lsdException w:name="heading 1" w:semiHidden="0" w:uiPriority="9" w:unhideWhenUsed="0" w:qFormat="1"/>
+    <w:lsdException w:name="heading 2" w:uiPriority="9" w:qFormat="1"/>
+    <w:lsdException w:name="heading 3" w:uiPriority="9" w:qFormat="1"/>
+    <w:lsdException w:name="heading 4" w:uiPriority="9" w:qFormat="1"/>
+    <w:lsdException w:name="heading 5" w:uiPriority="9" w:qFormat="1"/>
+    <w:lsdException w:name="heading 6" w:uiPriority="9" w:qFormat="1"/>
+    <w:lsdException w:name="heading 7" w:uiPriority="9" w:qFormat="1"/>
+    <w:lsdException w:name="heading 8" w:uiPriority="9" w:qFormat="1"/>
+    <w:lsdException w:name="heading 9" w:uiPriority="9" w:qFormat="1"/>
+    <w:lsdException w:name="toc 1" w:uiPriority="39"/>
+    <w:lsdException w:name="toc 2" w:uiPriority="39"/>
+    <w:lsdException w:name="toc 3" w:uiPriority="39"/>
+    <w:lsdException w:name="toc 4" w:uiPriority="39"/>
+    <w:lsdException w:name="toc 5" w:uiPriority="39"/>
+    <w:lsdException w:name="toc 6" w:uiPriority="39"/>
+    <w:lsdException w:name="toc 7" w:uiPriority="39"/>
+    <w:lsdException w:name="toc 8" w:uiPriority="39"/>
+    <w:lsdException w:name="toc 9" w:uiPriority="39"/>
+    <w:lsdException w:name="caption" w:uiPriority="35" w:qFormat="1"/>
+    <w:lsdException w:name="Title" w:semiHidden="0" w:uiPriority="10" w:unhideWhenUsed="0" w:qFormat="1"/>
+    <w:lsdException w:name="Default Paragraph Font" w:uiPriority="1"/>
+    <w:lsdException w:name="Subtitle" w:semiHidden="0" w:uiPriority="11" w:unhideWhenUsed="0" w:qFormat="1"/>
+    <w:lsdException w:name="Strong" w:semiHidden="0" w:uiPriority="22" w:unhideWhenUsed="0" w:qFormat="1"/>
+    <w:lsdException w:name="Emphasis" w:semiHidden="0" w:uiPriority="20" w:unhideWhenUsed="0" w:qFormat="1"/>
+    <w:lsdException w:name="Table Grid" w:semiHidden="0" w:uiPriority="59" w:unhideWhenUsed="0"/>
+    <w:lsdException w:name="Placeholder Text" w:unhideWhenUsed="0"/>
+    <w:lsdException w:name="No Spacing" w:semiHidden="0" w:uiPriority="1" w:unhideWhenUsed="0" w:qFormat="1"/>
+    <w:lsdException w:name="Light Shading" w:semiHidden="0" w:uiPriority="60" w:unhideWhenUsed="0"/>
+    <w:lsdException w:name="Light List" w:semiHidden="0" w:uiPriority="61" w:unhideWhenUsed="0"/>
+    <w:lsdException w:name="Light Grid" w:semiHidden="0" w:uiPriority="62" w:unhideWhenUsed="0"/>
+    <w:lsdException w:name="Medium Shading 1" w:semiHidden="0" w:uiPriority="63" w:unhideWhenUsed="0"/>
+    <w:lsdException w:name="Medium Shading 2" w:semiHidden="0" w:uiPriority="64" w:unhideWhenUsed="0"/>
+    <w:lsdException w:name="Medium List 1" w:semiHidden="0" w:uiPriority="65" w:unhideWhenUsed="0"/>
+    <w:lsdException w:name="Medium List 2" w:semiHidden="0" w:uiPriority="66" w:unhideWhenUsed="0"/>
+    <w:lsdException w:name="Medium Grid 1" w:semiHidden="0" w:uiPriority="67" w:unhideWhenUsed="0"/>
+    <w:lsdException w:name="Medium Grid 2" w:semiHidden="0" w:uiPriority="68" w:unhideWhenUsed="0"/>
+    <w:lsdException w:name="Medium Grid 3" w:semiHidden="0" w:uiPriority="69" w:unhideWhenUsed="0"/>
+    <w:lsdException w:name="Dark List" w:semiHidden="0" w:uiPriority="70" w:unhideWhenUsed="0"/>
+    <w:lsdException w:name="Colorful Shading" w:semiHidden="0" w:uiPriority="71" w:unhideWhenUsed="0"/>
+    <w:lsdException w:name="Colorful List" w:semiHidden="0" w:uiPriority="72" w:unhideWhenUsed="0"/>
+    <w:lsdException w:name="Colorful Grid" w:semiHidden="0" w:uiPriority="73" w:unhideWhenUsed="0"/>
+    <w:lsdException w:name="Light Shading Accent 1" w:semiHidden="0" w:uiPriority="60" w:unhideWhenUsed="0"/>
+    <w:lsdException w:name="Light List Accent 1" w:semiHidden="0" w:uiPriority="61" w:unhideWhenUsed="0"/>
+    <w:lsdException w:name="Light Grid Accent 1" w:semiHidden="0" w:uiPriority="62" w:unhideWhenUsed="0"/>
+    <w:lsdException w:name="Medium Shading 1 Accent 1" w:semiHidden="0" w:uiPriority="63" w:unhideWhenUsed="0"/>
+    <w:lsdException w:name="Medium Shading 2 Accent 1" w:semiHidden="0" w:uiPriority="64" w:unhideWhenUsed="0"/>
+    <w:lsdException w:name="Medium List 1 Accent 1" w:semiHidden="0" w:uiPriority="65" w:unhideWhenUsed="0"/>
+    <w:lsdException w:name="Revision" w:unhideWhenUsed="0"/>
+    <w:lsdException w:name="List Paragraph" w:semiHidden="0" w:uiPriority="34" w:unhideWhenUsed="0" w:qFormat="1"/>
+    <w:lsdException w:name="Quote" w:semiHidden="0" w:uiPriority="29" w:unhideWhenUsed="0" w:qFormat="1"/>
+    <w:lsdException w:name="Intense Quote" w:semiHidden="0" w:uiPriority="30" w:unhideWhenUsed="0" w:qFormat="1"/>
+    <w:lsdException w:name="Medium List 2 Accent 1" w:semiHidden="0" w:uiPriority="66" w:unhideWhenUsed="0"/>
+    <w:lsdException w:name="Medium Grid 1 Accent 1" w:semiHidden="0" w:uiPriority="67" w:unhideWhenUsed="0"/>
+    <w:lsdException w:name="Medium Grid 2 Accent 1" w:semiHidden="0" w:uiPriority="68" w:unhideWhenUsed="0"/>
+    <w:lsdException w:name="Medium Grid 3 Accent 1" w:semiHidden="0" w:uiPriority="69" w:unhideWhenUsed="0"/>
+    <w:lsdException w:name="Dark List Accent 1" w:semiHidden="0" w:uiPriority="70" w:unhideWhenUsed="0"/>
+    <w:lsdException w:name="Colorful Shading Accent 1" w:semiHidden="0" w:uiPriority="71" w:unhideWhenUsed="0"/>
+    <w:lsdException w:name="Colorful List Accent 1" w:semiHidden="0" w:uiPriority="72" w:unhideWhenUsed="0"/>
+    <w:lsdException w:name="Colorful Grid Accent 1" w:semiHidden="0" w:uiPriority="73" w:unhideWhenUsed="0"/>
+    <w:lsdException w:name="Light Shading Accent 2" w:semiHidden="0" w:uiPriority="60" w:unhideWhenUsed="0"/>
+    <w:lsdException w:name="Light List Accent 2" w:semiHidden="0" w:uiPriority="61" w:unhideWhenUsed="0"/>
+    <w:lsdException w:name="Light Grid Accent 2" w:semiHidden="0" w:uiPriority="62" w:unhideWhenUsed="0"/>
+    <w:lsdException w:name="Medium Shading 1 Accent 2" w:semiHidden="0" w:uiPriority="63" w:unhideWhenUsed="0"/>
+    <w:lsdException w:name="Medium Shading 2 Accent 2" w:semiHidden="0" w:uiPriority="64" w:unhideWhenUsed="0"/>
+    <w:lsdException w:name="Medium List 1 Accent 2" w:semiHidden="0" w:uiPriority="65" w:unhideWhenUsed="0"/>
+    <w:lsdException w:name="Medium List 2 Accent 2" w:semiHidden="0" w:uiPriority="66" w:unhideWhenUsed="0"/>
+    <w:lsdException w:name="Medium Grid 1 Accent 2" w:semiHidden="0" w:uiPriority="67" w:unhideWhenUsed="0"/>
+    <w:lsdException w:name="Medium Grid 2 Accent 2" w:semiHidden="0" w:uiPriority="68" w:unhideWhenUsed="0"/>
+    <w:lsdException w:name="Medium Grid 3 Accent 2" w:semiHidden="0" w:uiPriority="69" w:unhideWhenUsed="0"/>
+    <w:lsdException w:name="Dark List Accent 2" w:semiHidden="0" w:uiPriority="70" w:unhideWhenUsed="0"/>
+    <w:lsdException w:name="Colorful Shading Accent 2" w:semiHidden="0" w:uiPriority="71" w:unhideWhenUsed="0"/>
+    <w:lsdException w:name="Colorful List Accent 2" w:semiHidden="0" w:uiPriority="72" w:unhideWhenUsed="0"/>
+    <w:lsdException w:name="Colorful Grid Accent 2" w:semiHidden="0" w:uiPriority="73" w:unhideWhenUsed="0"/>
+    <w:lsdException w:name="Light Shading Accent 3" w:semiHidden="0" w:uiPriority="60" w:unhideWhenUsed="0"/>
+    <w:lsdException w:name="Light List Accent 3" w:semiHidden="0" w:uiPriority="61" w:unhideWhenUsed="0"/>
+    <w:lsdException w:name="Light Grid Accent 3" w:semiHidden="0" w:uiPriority="62" w:unhideWhenUsed="0"/>
+    <w:lsdException w:name="Medium Shading 1 Accent 3" w:semiHidden="0" w:uiPriority="63" w:unhideWhenUsed="0"/>
+    <w:lsdException w:name="Medium Shading 2 Accent 3" w:semiHidden="0" w:uiPriority="64" w:unhideWhenUsed="0"/>
+    <w:lsdException w:name="Medium List 1 Accent 3" w:semiHidden="0" w:uiPriority="65" w:unhideWhenUsed="0"/>
+    <w:lsdException w:name="Medium List 2 Accent 3" w:semiHidden="0" w:uiPriority="66" w:unhideWhenUsed="0"/>
+    <w:lsdException w:name="Medium Grid 1 Accent 3" w:semiHidden="0" w:uiPriority="67" w:unhideWhenUsed="0"/>
+    <w:lsdException w:name="Medium Grid 2 Accent 3" w:semiHidden="0" w:uiPriority="68" w:unhideWhenUsed="0"/>
+    <w:lsdException w:name="Medium Grid 3 Accent 3" w:semiHidden="0" w:uiPriority="69" w:unhideWhenUsed="0"/>
+    <w:lsdException w:name="Dark List Accent 3" w:semiHidden="0" w:uiPriority="70" w:unhideWhenUsed="0"/>
+    <w:lsdException w:name="Colorful Shading Accent 3" w:semiHidden="0" w:uiPriority="71" w:unhideWhenUsed="0"/>
+    <w:lsdException w:name="Colorful List Accent 3" w:semiHidden="0" w:uiPriority="72" w:unhideWhenUsed="0"/>
+    <w:lsdException w:name="Colorful Grid Accent 3" w:semiHidden="0" w:uiPriority="73" w:unhideWhenUsed="0"/>
+    <w:lsdException w:name="Light Shading Accent 4" w:semiHidden="0" w:uiPriority="60" w:unhideWhenUsed="0"/>
+    <w:lsdException w:name="Light List Accent 4" w:semiHidden="0" w:uiPriority="61" w:unhideWhenUsed="0"/>
+    <w:lsdException w:name="Light Grid Accent 4" w:semiHidden="0" w:uiPriority="62" w:unhideWhenUsed="0"/>
+    <w:lsdException w:name="Medium Shading 1 Accent 4" w:semiHidden="0" w:uiPriority="63" w:unhideWhenUsed="0"/>
+    <w:lsdException w:name="Medium Shading 2 Accent 4" w:semiHidden="0" w:uiPriority="64" w:unhideWhenUsed="0"/>
+    <w:lsdException w:name="Medium List 1 Accent 4" w:semiHidden="0" w:uiPriority="65" w:unhideWhenUsed="0"/>
+    <w:lsdException w:name="Medium List 2 Accent 4" w:semiHidden="0" w:uiPriority="66" w:unhideWhenUsed="0"/>
+    <w:lsdException w:name="Medium Grid 1 Accent 4" w:semiHidden="0" w:uiPriority="67" w:unhideWhenUsed="0"/>
+    <w:lsdException w:name="Medium Grid 2 Accent 4" w:semiHidden="0" w:uiPriority="68" w:unhideWhenUsed="0"/>
+    <w:lsdException w:name="Medium Grid 3 Accent 4" w:semiHidden="0" w:uiPriority="69" w:unhideWhenUsed="0"/>
+    <w:lsdException w:name="Dark List Accent 4" w:semiHidden="0" w:uiPriority="70" w:unhideWhenUsed="0"/>
+    <w:lsdException w:name="Colorful Shading Accent 4" w:semiHidden="0" w:uiPriority="71" w:unhideWhenUsed="0"/>
+    <w:lsdException w:name="Colorful List Accent 4" w:semiHidden="0" w:uiPriority="72" w:unhideWhenUsed="0"/>
+    <w:lsdException w:name="Colorful Grid Accent 4" w:semiHidden="0" w:uiPriority="73" w:unhideWhenUsed="0"/>
+    <w:lsdException w:name="Light Shading Accent 5" w:semiHidden="0" w:uiPriority="60" w:unhideWhenUsed="0"/>
+    <w:lsdException w:name="Light List Accent 5" w:semiHidden="0" w:uiPriority="61" w:unhideWhenUsed="0"/>
+    <w:lsdException w:name="Light Grid Accent 5" w:semiHidden="0" w:uiPriority="62" w:unhideWhenUsed="0"/>
+    <w:lsdException w:name="Medium Shading 1 Accent 5" w:semiHidden="0" w:uiPriority="63" w:unhideWhenUsed="0"/>
+    <w:lsdException w:name="Medium Shading 2 Accent 5" w:semiHidden="0" w:uiPriority="64" w:unhideWhenUsed="0"/>
+    <w:lsdException w:name="Medium List 1 Accent 5" w:semiHidden="0" w:uiPriority="65" w:unhideWhenUsed="0"/>
+    <w:lsdException w:name="Medium List 2 Accent 5" w:semiHidden="0" w:uiPriority="66" w:unhideWhenUsed="0"/>
+    <w:lsdException w:name="Medium Grid 1 Accent 5" w:semiHidden="0" w:uiPriority="67" w:unhideWhenUsed="0"/>
+    <w:lsdException w:name="Medium Grid 2 Accent 5" w:semiHidden="0" w:uiPriority="68" w:unhideWhenUsed="0"/>
+    <w:lsdException w:name="Medium Grid 3 Accent 5" w:semiHidden="0" w:uiPriority="69" w:unhideWhenUsed="0"/>
+    <w:lsdException w:name="Dark List Accent 5" w:semiHidden="0" w:uiPriority="70" w:unhideWhenUsed="0"/>
+    <w:lsdException w:name="Colorful Shading Accent 5" w:semiHidden="0" w:uiPriority="71" w:unhideWhenUsed="0"/>
+    <w:lsdException w:name="Colorful List Accent 5" w:semiHidden="0" w:uiPriority="72" w:unhideWhenUsed="0"/>
+    <w:lsdException w:name="Colorful Grid Accent 5" w:semiHidden="0" w:uiPriority="73" w:unhideWhenUsed="0"/>
+    <w:lsdException w:name="Light Shading Accent 6" w:semiHidden="0" w:uiPriority="60" w:unhideWhenUsed="0"/>
+    <w:lsdException w:name="Light List Accent 6" w:semiHidden="0" w:uiPriority="61" w:unhideWhenUsed="0"/>
+    <w:lsdException w:name="Light Grid Accent 6" w:semiHidden="0" w:uiPriority="62" w:unhideWhenUsed="0"/>
+    <w:lsdException w:name="Medium Shading 1 Accent 6" w:semiHidden="0" w:uiPriority="63" w:unhideWhenUsed="0"/>
+    <w:lsdException w:name="Medium Shading 2 Accent 6" w:semiHidden="0" w:uiPriority="64" w:unhideWhenUsed="0"/>
+    <w:lsdException w:name="Medium List 1 Accent 6" w:semiHidden="0" w:uiPriority="65" w:unhideWhenUsed="0"/>
+    <w:lsdException w:name="Medium List 2 Accent 6" w:semiHidden="0" w:uiPriority="66" w:unhideWhenUsed="0"/>
+    <w:lsdException w:name="Medium Grid 1 Accent 6" w:semiHidden="0" w:uiPriority="67" w:unhideWhenUsed="0"/>
+    <w:lsdException w:name="Medium Grid 2 Accent 6" w:semiHidden="0" w:uiPriority="68" w:unhideWhenUsed="0"/>
+    <w:lsdException w:name="Medium Grid 3 Accent 6" w:semiHidden="0" w:uiPriority="69" w:unhideWhenUsed="0"/>
+    <w:lsdException w:name="Dark List Accent 6" w:semiHidden="0" w:uiPriority="70" w:unhideWhenUsed="0"/>
+    <w:lsdException w:name="Colorful Shading Accent 6" w:semiHidden="0" w:uiPriority="71" w:unhideWhenUsed="0"/>
+    <w:lsdException w:name="Colorful List Accent 6" w:semiHidden="0" w:uiPriority="72" w:unhideWhenUsed="0"/>
+    <w:lsdException w:name="Colorful Grid Accent 6" w:semiHidden="0" w:uiPriority="73" w:unhideWhenUsed="0"/>
+    <w:lsdException w:name="Subtle Emphasis" w:semiHidden="0" w:uiPriority="19" w:unhideWhenUsed="0" w:qFormat="1"/>
+    <w:lsdException w:name="Intense Emphasis" w:semiHidden="0" w:uiPriority="21" w:unhideWhenUsed="0" w:qFormat="1"/>
+    <w:lsdException w:name="Subtle Reference" w:semiHidden="0" w:uiPriority="31" w:unhideWhenUsed="0" w:qFormat="1"/>
+    <w:lsdException w:name="Intense Reference" w:semiHidden="0" w:uiPriority="32" w:unhideWhenUsed="0" w:qFormat="1"/>
+    <w:lsdException w:name="Book Title" w:semiHidden="0" w:uiPriority="33" w:unhideWhenUsed="0" w:qFormat="1"/>
+    <w:lsdException w:name="Bibliography" w:uiPriority="37"/>
+    <w:lsdException w:name="TOC Heading" w:uiPriority="39" w:qFormat="1"/>
+  </w:latentStyles>
+  <w:style w:type="paragraph" w:default="1" w:styleId="Normal">
+    <w:name w:val="Normal"/>
+    <w:qFormat/>
+  </w:style>
+  <w:style w:type="character" w:default="1" w:styleId="DefaultParagraphFont">
+    <w:name w:val="Default Paragraph Font"/>
+    <w:uiPriority w:val="1"/>
+    <w:semiHidden/>
+    <w:unhideWhenUsed/>
+  </w:style>
+  <w:style w:type="table" w:default="1" w:styleId="TableNormal">
+    <w:name w:val="Normal Table"/>
+    <w:uiPriority w:val="99"/>
+    <w:semiHidden/>
+    <w:unhideWhenUsed/>
+    <w:tblPr>
+      <w:tblInd w:w="0" w:type="dxa"/>
+      <w:tblCellMar>
+        <w:top w:w="0" w:type="dxa"/>
+        <w:left w:w="108" w:type="dxa"/>
+        <w:bottom w:w="0" w:type="dxa"/>
+        <w:right w:w="108" w:type="dxa"/>
+      </w:tblCellMar>
+    </w:tblPr>
+  </w:style>
+  <w:style w:type="numbering" w:default="1" w:styleId="NoList">
+    <w:name w:val="No List"/>
+    <w:uiPriority w:val="99"/>
+    <w:semiHidden/>
+    <w:unhideWhenUsed/>
   </w:style>
 </w:styles>
 </file>

</xml_diff>